<commit_message>
Started restart-policy Lit Review
</commit_message>
<xml_diff>
--- a/Literature Resources/ML/Resource suggestions by LLM.docx
+++ b/Literature Resources/ML/Resource suggestions by LLM.docx
@@ -1659,7 +1659,7 @@
           <w:lang w:val="en-MT"/>
         </w:rPr>
         <w:pict w14:anchorId="2B0B82FB">
-          <v:rect id="_x0000_i1060" style="width:0;height:1.5pt" o:hralign="center" o:hrstd="t" o:hr="t" fillcolor="#a0a0a0" stroked="f"/>
+          <v:rect id="_x0000_i1034" style="width:0;height:1.5pt" o:hralign="center" o:hrstd="t" o:hr="t" fillcolor="#a0a0a0" stroked="f"/>
         </w:pict>
       </w:r>
     </w:p>
@@ -1870,161 +1870,7 @@
           <w:lang w:val="en-MT"/>
         </w:rPr>
         <w:pict w14:anchorId="73AC905A">
-          <v:rect id="_x0000_i1061" style="width:0;height:1.5pt" o:hralign="center" o:hrstd="t" o:hr="t" fillcolor="#a0a0a0" stroked="f"/>
-        </w:pict>
-      </w:r>
-    </w:p>
-    <w:p>
-      <w:pPr>
-        <w:rPr>
-          <w:b/>
-          <w:bCs/>
-          <w:lang w:val="en-MT"/>
-        </w:rPr>
-      </w:pPr>
-      <w:r>
-        <w:rPr>
-          <w:b/>
-          <w:bCs/>
-          <w:lang w:val="en-MT"/>
-        </w:rPr>
-        <w:t>(7) Meta-configuration — supporting role</w:t>
-      </w:r>
-    </w:p>
-    <w:p>
-      <w:pPr>
-        <w:rPr>
-          <w:lang w:val="en-MT"/>
-        </w:rPr>
-      </w:pPr>
-      <w:r>
-        <w:rPr>
-          <w:b/>
-          <w:bCs/>
-          <w:lang w:val="en-MT"/>
-        </w:rPr>
-        <w:t>What it’s good for</w:t>
-      </w:r>
-    </w:p>
-    <w:p>
-      <w:pPr>
-        <w:numPr>
-          <w:ilvl w:val="0"/>
-          <w:numId w:val="18"/>
-        </w:numPr>
-        <w:rPr>
-          <w:lang w:val="en-MT"/>
-        </w:rPr>
-      </w:pPr>
-      <w:r>
-        <w:rPr>
-          <w:lang w:val="en-MT"/>
-        </w:rPr>
-        <w:t>Understanding solver parameters</w:t>
-      </w:r>
-    </w:p>
-    <w:p>
-      <w:pPr>
-        <w:numPr>
-          <w:ilvl w:val="0"/>
-          <w:numId w:val="18"/>
-        </w:numPr>
-        <w:rPr>
-          <w:lang w:val="en-MT"/>
-        </w:rPr>
-      </w:pPr>
-      <w:r>
-        <w:rPr>
-          <w:lang w:val="en-MT"/>
-        </w:rPr>
-        <w:t>Instance features</w:t>
-      </w:r>
-    </w:p>
-    <w:p>
-      <w:pPr>
-        <w:rPr>
-          <w:lang w:val="en-MT"/>
-        </w:rPr>
-      </w:pPr>
-      <w:r>
-        <w:rPr>
-          <w:b/>
-          <w:bCs/>
-          <w:lang w:val="en-MT"/>
-        </w:rPr>
-        <w:t>What it’s NOT good for</w:t>
-      </w:r>
-    </w:p>
-    <w:p>
-      <w:pPr>
-        <w:numPr>
-          <w:ilvl w:val="0"/>
-          <w:numId w:val="19"/>
-        </w:numPr>
-        <w:rPr>
-          <w:lang w:val="en-MT"/>
-        </w:rPr>
-      </w:pPr>
-      <w:r>
-        <w:rPr>
-          <w:lang w:val="en-MT"/>
-        </w:rPr>
-        <w:t>A core contribution (unless you invent something new)</w:t>
-      </w:r>
-    </w:p>
-    <w:p>
-      <w:pPr>
-        <w:rPr>
-          <w:lang w:val="en-MT"/>
-        </w:rPr>
-      </w:pPr>
-      <w:r>
-        <w:rPr>
-          <w:lang w:val="en-MT"/>
-        </w:rPr>
-        <w:t xml:space="preserve">Use it as </w:t>
-      </w:r>
-      <w:r>
-        <w:rPr>
-          <w:b/>
-          <w:bCs/>
-          <w:lang w:val="en-MT"/>
-        </w:rPr>
-        <w:t>background</w:t>
-      </w:r>
-      <w:r>
-        <w:rPr>
-          <w:lang w:val="en-MT"/>
-        </w:rPr>
-        <w:t xml:space="preserve">, not </w:t>
-      </w:r>
-      <w:proofErr w:type="spellStart"/>
-      <w:r>
-        <w:rPr>
-          <w:lang w:val="en-MT"/>
-        </w:rPr>
-        <w:t>center</w:t>
-      </w:r>
-      <w:proofErr w:type="spellEnd"/>
-      <w:r>
-        <w:rPr>
-          <w:lang w:val="en-MT"/>
-        </w:rPr>
-        <w:t>.</w:t>
-      </w:r>
-    </w:p>
-    <w:p>
-      <w:pPr>
-        <w:rPr>
-          <w:lang w:val="en-MT"/>
-        </w:rPr>
-      </w:pPr>
-      <w:r>
-        <w:rPr>
-          <w:lang w:val="en-MT"/>
-        </w:rPr>
-        <w:pict w14:anchorId="3E2ABD3D">
-          <v:rect id="_x0000_i1062" style="width:0;height:1.5pt" o:hralign="center" o:hrstd="t" o:hr="t" fillcolor="#a0a0a0" stroked="f"/>
+          <v:rect id="_x0000_i1035" style="width:0;height:1.5pt" o:hralign="center" o:hrstd="t" o:hr="t" fillcolor="#a0a0a0" stroked="f"/>
         </w:pict>
       </w:r>
     </w:p>
@@ -2232,149 +2078,8 @@
           <w:lang w:val="en-MT"/>
         </w:rPr>
         <w:pict w14:anchorId="08AAA069">
-          <v:rect id="_x0000_i1063" style="width:0;height:1.5pt" o:hralign="center" o:hrstd="t" o:hr="t" fillcolor="#a0a0a0" stroked="f"/>
+          <v:rect id="_x0000_i1037" style="width:0;height:1.5pt" o:hralign="center" o:hrstd="t" o:hr="t" fillcolor="#a0a0a0" stroked="f"/>
         </w:pict>
-      </w:r>
-    </w:p>
-    <w:p>
-      <w:pPr>
-        <w:rPr>
-          <w:b/>
-          <w:bCs/>
-          <w:lang w:val="en-MT"/>
-        </w:rPr>
-      </w:pPr>
-      <w:r>
-        <w:rPr>
-          <w:b/>
-          <w:bCs/>
-          <w:lang w:val="en-MT"/>
-        </w:rPr>
-        <w:t>(9) Neural-symbolic SAT — framing &amp; vocabulary</w:t>
-      </w:r>
-    </w:p>
-    <w:p>
-      <w:pPr>
-        <w:rPr>
-          <w:lang w:val="en-MT"/>
-        </w:rPr>
-      </w:pPr>
-      <w:r>
-        <w:rPr>
-          <w:lang w:val="en-MT"/>
-        </w:rPr>
-        <w:t xml:space="preserve">This is </w:t>
-      </w:r>
-      <w:r>
-        <w:rPr>
-          <w:b/>
-          <w:bCs/>
-          <w:lang w:val="en-MT"/>
-        </w:rPr>
-        <w:t>not a direction</w:t>
-      </w:r>
-      <w:r>
-        <w:rPr>
-          <w:lang w:val="en-MT"/>
-        </w:rPr>
-        <w:t xml:space="preserve">, it’s </w:t>
-      </w:r>
-      <w:r>
-        <w:rPr>
-          <w:b/>
-          <w:bCs/>
-          <w:lang w:val="en-MT"/>
-        </w:rPr>
-        <w:t>a lens</w:t>
-      </w:r>
-      <w:r>
-        <w:rPr>
-          <w:lang w:val="en-MT"/>
-        </w:rPr>
-        <w:t>.</w:t>
-      </w:r>
-    </w:p>
-    <w:p>
-      <w:pPr>
-        <w:rPr>
-          <w:lang w:val="en-MT"/>
-        </w:rPr>
-      </w:pPr>
-      <w:r>
-        <w:rPr>
-          <w:lang w:val="en-MT"/>
-        </w:rPr>
-        <w:t>It helps you say:</w:t>
-      </w:r>
-    </w:p>
-    <w:p>
-      <w:pPr>
-        <w:numPr>
-          <w:ilvl w:val="0"/>
-          <w:numId w:val="23"/>
-        </w:numPr>
-        <w:rPr>
-          <w:lang w:val="en-MT"/>
-        </w:rPr>
-      </w:pPr>
-      <w:r>
-        <w:rPr>
-          <w:lang w:val="en-MT"/>
-        </w:rPr>
-        <w:t>“I am not approximating SAT”</w:t>
-      </w:r>
-    </w:p>
-    <w:p>
-      <w:pPr>
-        <w:numPr>
-          <w:ilvl w:val="0"/>
-          <w:numId w:val="23"/>
-        </w:numPr>
-        <w:rPr>
-          <w:lang w:val="en-MT"/>
-        </w:rPr>
-      </w:pPr>
-      <w:r>
-        <w:rPr>
-          <w:lang w:val="en-MT"/>
-        </w:rPr>
-        <w:t>“ML is used only for heuristic guidance”</w:t>
-      </w:r>
-    </w:p>
-    <w:p>
-      <w:pPr>
-        <w:rPr>
-          <w:lang w:val="en-MT"/>
-        </w:rPr>
-      </w:pPr>
-      <w:r>
-        <w:rPr>
-          <w:lang w:val="en-MT"/>
-        </w:rPr>
-        <w:t>That’s it.</w:t>
-      </w:r>
-    </w:p>
-    <w:p>
-      <w:pPr>
-        <w:pStyle w:val="ListParagraph"/>
-        <w:numPr>
-          <w:ilvl w:val="0"/>
-          <w:numId w:val="24"/>
-        </w:numPr>
-        <w:rPr>
-          <w:lang w:val="en-MT"/>
-        </w:rPr>
-      </w:pPr>
-      <w:r>
-        <w:t xml:space="preserve">Clause retention and restart </w:t>
-      </w:r>
-      <w:proofErr w:type="spellStart"/>
-      <w:r>
-        <w:t>behavior</w:t>
-      </w:r>
-      <w:proofErr w:type="spellEnd"/>
-      <w:r>
-        <w:t>?</w:t>
       </w:r>
     </w:p>
     <w:p>
@@ -2386,7 +2091,7 @@
         </w:numPr>
       </w:pPr>
       <w:r>
-        <w:t xml:space="preserve"> (5) deeply</w:t>
+        <w:t>(5) deeply</w:t>
       </w:r>
     </w:p>
     <w:p>
@@ -2410,10 +2115,7 @@
         </w:numPr>
       </w:pPr>
       <w:r>
-        <w:t xml:space="preserve"> </w:t>
-      </w:r>
-      <w:r>
-        <w:t>(9) for language</w:t>
+        <w:t xml:space="preserve"> (9) for language</w:t>
       </w:r>
     </w:p>
     <w:p>
@@ -2437,27 +2139,23 @@
         </w:numPr>
       </w:pPr>
       <w:r>
-        <w:t xml:space="preserve"> </w:t>
-      </w:r>
-      <w:r>
-        <w:t>(8) only if time allows</w:t>
-      </w:r>
-    </w:p>
-    <w:p>
-      <w:pPr>
-        <w:rPr>
-          <w:b/>
-          <w:bCs/>
-          <w:lang w:val="en-MT"/>
-        </w:rPr>
-      </w:pPr>
-      <w:r>
-        <w:rPr>
-          <w:b/>
-          <w:bCs/>
-          <w:lang w:val="en-MT"/>
-        </w:rPr>
-        <w:lastRenderedPageBreak/>
+        <w:t xml:space="preserve"> (8) only if time allows</w:t>
+      </w:r>
+    </w:p>
+    <w:p>
+      <w:pPr>
+        <w:rPr>
+          <w:b/>
+          <w:bCs/>
+          <w:lang w:val="en-MT"/>
+        </w:rPr>
+      </w:pPr>
+      <w:r>
+        <w:rPr>
+          <w:b/>
+          <w:bCs/>
+          <w:lang w:val="en-MT"/>
+        </w:rPr>
         <w:t>4. Why clause deletion or restarts (and not branching again)</w:t>
       </w:r>
     </w:p>
@@ -3000,7 +2698,6 @@
         <w:rPr>
           <w:lang w:val="en-MT"/>
         </w:rPr>
-        <w:lastRenderedPageBreak/>
         <w:t xml:space="preserve">2. </w:t>
       </w:r>
       <w:r>
@@ -3262,6 +2959,7 @@
         <w:rPr>
           <w:lang w:val="en-MT"/>
         </w:rPr>
+        <w:lastRenderedPageBreak/>
         <w:t>3.</w:t>
       </w:r>
       <w:r>
@@ -9090,6 +8788,7 @@
   <w:style w:type="character" w:default="1" w:styleId="DefaultParagraphFont">
     <w:name w:val="Default Paragraph Font"/>
     <w:uiPriority w:val="1"/>
+    <w:semiHidden/>
     <w:unhideWhenUsed/>
   </w:style>
   <w:style w:type="table" w:default="1" w:styleId="TableNormal">

</xml_diff>

<commit_message>
Clauses Quality foundational paper literature
</commit_message>
<xml_diff>
--- a/Literature Resources/ML/Resource suggestions by LLM.docx
+++ b/Literature Resources/ML/Resource suggestions by LLM.docx
@@ -16,25 +16,7 @@
           <w:bCs/>
           <w:lang w:val="en-MT"/>
         </w:rPr>
-        <w:t xml:space="preserve">1. </w:t>
-      </w:r>
-      <w:proofErr w:type="spellStart"/>
-      <w:r>
-        <w:rPr>
-          <w:b/>
-          <w:bCs/>
-          <w:lang w:val="en-MT"/>
-        </w:rPr>
-        <w:t>NeuroBack</w:t>
-      </w:r>
-      <w:proofErr w:type="spellEnd"/>
-      <w:r>
-        <w:rPr>
-          <w:b/>
-          <w:bCs/>
-          <w:lang w:val="en-MT"/>
-        </w:rPr>
-        <w:t>: Improving CDCL SAT Solving using Graph Neural Networks (2021)</w:t>
+        <w:t>1. NeuroBack: Improving CDCL SAT Solving using Graph Neural Networks (2021)</w:t>
       </w:r>
       <w:r>
         <w:rPr>
@@ -2078,7 +2060,7 @@
           <w:lang w:val="en-MT"/>
         </w:rPr>
         <w:pict w14:anchorId="08AAA069">
-          <v:rect id="_x0000_i1037" style="width:0;height:1.5pt" o:hralign="center" o:hrstd="t" o:hr="t" fillcolor="#a0a0a0" stroked="f"/>
+          <v:rect id="_x0000_i1036" style="width:0;height:1.5pt" o:hralign="center" o:hrstd="t" o:hr="t" fillcolor="#a0a0a0" stroked="f"/>
         </w:pict>
       </w:r>
     </w:p>
@@ -3155,12 +3137,14 @@
     </w:p>
     <w:p>
       <w:pPr>
-        <w:rPr>
-          <w:lang w:val="en-MT"/>
-        </w:rPr>
-      </w:pPr>
-      <w:r>
-        <w:t>(1) Phase selection — DONE</w:t>
+        <w:pStyle w:val="ListParagraph"/>
+        <w:numPr>
+          <w:ilvl w:val="0"/>
+          <w:numId w:val="34"/>
+        </w:numPr>
+      </w:pPr>
+      <w:r>
+        <w:t>Phase selection — DONE</w:t>
       </w:r>
       <w:r>
         <w:br/>
@@ -3185,6 +3169,59 @@
       <w:r>
         <w:br/>
         <w:t>Then 1–2 more papers on chosen focus</w:t>
+      </w:r>
+    </w:p>
+    <w:p/>
+    <w:p>
+      <w:pPr>
+        <w:pStyle w:val="ListParagraph"/>
+        <w:numPr>
+          <w:ilvl w:val="0"/>
+          <w:numId w:val="34"/>
+        </w:numPr>
+        <w:rPr>
+          <w:lang w:val="en-MT"/>
+        </w:rPr>
+      </w:pPr>
+      <w:r>
+        <w:rPr>
+          <w:lang w:val="en-MT"/>
+        </w:rPr>
+        <w:drawing>
+          <wp:inline distT="0" distB="0" distL="0" distR="0" wp14:anchorId="1D7119C9" wp14:editId="4D0D2E22">
+            <wp:extent cx="5731510" cy="1980565"/>
+            <wp:effectExtent l="0" t="0" r="2540" b="635"/>
+            <wp:docPr id="96208219" name="Picture 1" descr="A screenshot of a computer&#10;&#10;AI-generated content may be incorrect."/>
+            <wp:cNvGraphicFramePr>
+              <a:graphicFrameLocks xmlns:a="http://schemas.openxmlformats.org/drawingml/2006/main" noChangeAspect="1"/>
+            </wp:cNvGraphicFramePr>
+            <a:graphic xmlns:a="http://schemas.openxmlformats.org/drawingml/2006/main">
+              <a:graphicData uri="http://schemas.openxmlformats.org/drawingml/2006/picture">
+                <pic:pic xmlns:pic="http://schemas.openxmlformats.org/drawingml/2006/picture">
+                  <pic:nvPicPr>
+                    <pic:cNvPr id="96208219" name="Picture 1" descr="A screenshot of a computer&#10;&#10;AI-generated content may be incorrect."/>
+                    <pic:cNvPicPr/>
+                  </pic:nvPicPr>
+                  <pic:blipFill>
+                    <a:blip r:embed="rId5"/>
+                    <a:stretch>
+                      <a:fillRect/>
+                    </a:stretch>
+                  </pic:blipFill>
+                  <pic:spPr>
+                    <a:xfrm>
+                      <a:off x="0" y="0"/>
+                      <a:ext cx="5731510" cy="1980565"/>
+                    </a:xfrm>
+                    <a:prstGeom prst="rect">
+                      <a:avLst/>
+                    </a:prstGeom>
+                  </pic:spPr>
+                </pic:pic>
+              </a:graphicData>
+            </a:graphic>
+          </wp:inline>
+        </w:drawing>
       </w:r>
     </w:p>
     <w:sectPr>
@@ -3349,6 +3386,95 @@
     </w:lvl>
   </w:abstractNum>
   <w:abstractNum w:abstractNumId="1" w15:restartNumberingAfterBreak="0">
+    <w:nsid w:val="0DF22EEC"/>
+    <w:multiLevelType w:val="hybridMultilevel"/>
+    <w:tmpl w:val="A88CAA26"/>
+    <w:lvl w:ilvl="0" w:tplc="FC12FB98">
+      <w:start w:val="1"/>
+      <w:numFmt w:val="decimal"/>
+      <w:lvlText w:val="(%1)"/>
+      <w:lvlJc w:val="left"/>
+      <w:pPr>
+        <w:ind w:left="720" w:hanging="360"/>
+      </w:pPr>
+      <w:rPr>
+        <w:rFonts w:hint="default"/>
+      </w:rPr>
+    </w:lvl>
+    <w:lvl w:ilvl="1" w:tplc="20000019" w:tentative="1">
+      <w:start w:val="1"/>
+      <w:numFmt w:val="lowerLetter"/>
+      <w:lvlText w:val="%2."/>
+      <w:lvlJc w:val="left"/>
+      <w:pPr>
+        <w:ind w:left="1440" w:hanging="360"/>
+      </w:pPr>
+    </w:lvl>
+    <w:lvl w:ilvl="2" w:tplc="2000001B" w:tentative="1">
+      <w:start w:val="1"/>
+      <w:numFmt w:val="lowerRoman"/>
+      <w:lvlText w:val="%3."/>
+      <w:lvlJc w:val="right"/>
+      <w:pPr>
+        <w:ind w:left="2160" w:hanging="180"/>
+      </w:pPr>
+    </w:lvl>
+    <w:lvl w:ilvl="3" w:tplc="2000000F" w:tentative="1">
+      <w:start w:val="1"/>
+      <w:numFmt w:val="decimal"/>
+      <w:lvlText w:val="%4."/>
+      <w:lvlJc w:val="left"/>
+      <w:pPr>
+        <w:ind w:left="2880" w:hanging="360"/>
+      </w:pPr>
+    </w:lvl>
+    <w:lvl w:ilvl="4" w:tplc="20000019" w:tentative="1">
+      <w:start w:val="1"/>
+      <w:numFmt w:val="lowerLetter"/>
+      <w:lvlText w:val="%5."/>
+      <w:lvlJc w:val="left"/>
+      <w:pPr>
+        <w:ind w:left="3600" w:hanging="360"/>
+      </w:pPr>
+    </w:lvl>
+    <w:lvl w:ilvl="5" w:tplc="2000001B" w:tentative="1">
+      <w:start w:val="1"/>
+      <w:numFmt w:val="lowerRoman"/>
+      <w:lvlText w:val="%6."/>
+      <w:lvlJc w:val="right"/>
+      <w:pPr>
+        <w:ind w:left="4320" w:hanging="180"/>
+      </w:pPr>
+    </w:lvl>
+    <w:lvl w:ilvl="6" w:tplc="2000000F" w:tentative="1">
+      <w:start w:val="1"/>
+      <w:numFmt w:val="decimal"/>
+      <w:lvlText w:val="%7."/>
+      <w:lvlJc w:val="left"/>
+      <w:pPr>
+        <w:ind w:left="5040" w:hanging="360"/>
+      </w:pPr>
+    </w:lvl>
+    <w:lvl w:ilvl="7" w:tplc="20000019" w:tentative="1">
+      <w:start w:val="1"/>
+      <w:numFmt w:val="lowerLetter"/>
+      <w:lvlText w:val="%8."/>
+      <w:lvlJc w:val="left"/>
+      <w:pPr>
+        <w:ind w:left="5760" w:hanging="360"/>
+      </w:pPr>
+    </w:lvl>
+    <w:lvl w:ilvl="8" w:tplc="2000001B" w:tentative="1">
+      <w:start w:val="1"/>
+      <w:numFmt w:val="lowerRoman"/>
+      <w:lvlText w:val="%9."/>
+      <w:lvlJc w:val="right"/>
+      <w:pPr>
+        <w:ind w:left="6480" w:hanging="180"/>
+      </w:pPr>
+    </w:lvl>
+  </w:abstractNum>
+  <w:abstractNum w:abstractNumId="2" w15:restartNumberingAfterBreak="0">
     <w:nsid w:val="0F4758CE"/>
     <w:multiLevelType w:val="multilevel"/>
     <w:tmpl w:val="56BE2C5C"/>
@@ -3497,7 +3623,7 @@
       </w:rPr>
     </w:lvl>
   </w:abstractNum>
-  <w:abstractNum w:abstractNumId="2" w15:restartNumberingAfterBreak="0">
+  <w:abstractNum w:abstractNumId="3" w15:restartNumberingAfterBreak="0">
     <w:nsid w:val="148733F1"/>
     <w:multiLevelType w:val="multilevel"/>
     <w:tmpl w:val="E8407C0C"/>
@@ -3646,7 +3772,7 @@
       </w:rPr>
     </w:lvl>
   </w:abstractNum>
-  <w:abstractNum w:abstractNumId="3" w15:restartNumberingAfterBreak="0">
+  <w:abstractNum w:abstractNumId="4" w15:restartNumberingAfterBreak="0">
     <w:nsid w:val="196D1F3C"/>
     <w:multiLevelType w:val="multilevel"/>
     <w:tmpl w:val="08DC3DBC"/>
@@ -3795,7 +3921,7 @@
       </w:rPr>
     </w:lvl>
   </w:abstractNum>
-  <w:abstractNum w:abstractNumId="4" w15:restartNumberingAfterBreak="0">
+  <w:abstractNum w:abstractNumId="5" w15:restartNumberingAfterBreak="0">
     <w:nsid w:val="1C4A6ED2"/>
     <w:multiLevelType w:val="multilevel"/>
     <w:tmpl w:val="8CC25F2E"/>
@@ -3944,7 +4070,7 @@
       </w:rPr>
     </w:lvl>
   </w:abstractNum>
-  <w:abstractNum w:abstractNumId="5" w15:restartNumberingAfterBreak="0">
+  <w:abstractNum w:abstractNumId="6" w15:restartNumberingAfterBreak="0">
     <w:nsid w:val="1EEF7DE7"/>
     <w:multiLevelType w:val="multilevel"/>
     <w:tmpl w:val="AF12F908"/>
@@ -4093,7 +4219,7 @@
       </w:rPr>
     </w:lvl>
   </w:abstractNum>
-  <w:abstractNum w:abstractNumId="6" w15:restartNumberingAfterBreak="0">
+  <w:abstractNum w:abstractNumId="7" w15:restartNumberingAfterBreak="0">
     <w:nsid w:val="236D463E"/>
     <w:multiLevelType w:val="multilevel"/>
     <w:tmpl w:val="DA28BAA2"/>
@@ -4242,7 +4368,7 @@
       </w:rPr>
     </w:lvl>
   </w:abstractNum>
-  <w:abstractNum w:abstractNumId="7" w15:restartNumberingAfterBreak="0">
+  <w:abstractNum w:abstractNumId="8" w15:restartNumberingAfterBreak="0">
     <w:nsid w:val="23E1352A"/>
     <w:multiLevelType w:val="multilevel"/>
     <w:tmpl w:val="7DDE37FA"/>
@@ -4391,7 +4517,7 @@
       </w:rPr>
     </w:lvl>
   </w:abstractNum>
-  <w:abstractNum w:abstractNumId="8" w15:restartNumberingAfterBreak="0">
+  <w:abstractNum w:abstractNumId="9" w15:restartNumberingAfterBreak="0">
     <w:nsid w:val="25C47695"/>
     <w:multiLevelType w:val="multilevel"/>
     <w:tmpl w:val="019AEC62"/>
@@ -4540,7 +4666,7 @@
       </w:rPr>
     </w:lvl>
   </w:abstractNum>
-  <w:abstractNum w:abstractNumId="9" w15:restartNumberingAfterBreak="0">
+  <w:abstractNum w:abstractNumId="10" w15:restartNumberingAfterBreak="0">
     <w:nsid w:val="271B62DF"/>
     <w:multiLevelType w:val="multilevel"/>
     <w:tmpl w:val="B4B868D0"/>
@@ -4689,7 +4815,7 @@
       </w:rPr>
     </w:lvl>
   </w:abstractNum>
-  <w:abstractNum w:abstractNumId="10" w15:restartNumberingAfterBreak="0">
+  <w:abstractNum w:abstractNumId="11" w15:restartNumberingAfterBreak="0">
     <w:nsid w:val="27DD7F9D"/>
     <w:multiLevelType w:val="multilevel"/>
     <w:tmpl w:val="F68C05D6"/>
@@ -4838,7 +4964,7 @@
       </w:rPr>
     </w:lvl>
   </w:abstractNum>
-  <w:abstractNum w:abstractNumId="11" w15:restartNumberingAfterBreak="0">
+  <w:abstractNum w:abstractNumId="12" w15:restartNumberingAfterBreak="0">
     <w:nsid w:val="27EA7956"/>
     <w:multiLevelType w:val="multilevel"/>
     <w:tmpl w:val="6E8C6F7C"/>
@@ -4987,7 +5113,7 @@
       </w:rPr>
     </w:lvl>
   </w:abstractNum>
-  <w:abstractNum w:abstractNumId="12" w15:restartNumberingAfterBreak="0">
+  <w:abstractNum w:abstractNumId="13" w15:restartNumberingAfterBreak="0">
     <w:nsid w:val="372242E9"/>
     <w:multiLevelType w:val="hybridMultilevel"/>
     <w:tmpl w:val="06A8A188"/>
@@ -5100,7 +5226,7 @@
       </w:rPr>
     </w:lvl>
   </w:abstractNum>
-  <w:abstractNum w:abstractNumId="13" w15:restartNumberingAfterBreak="0">
+  <w:abstractNum w:abstractNumId="14" w15:restartNumberingAfterBreak="0">
     <w:nsid w:val="386E0071"/>
     <w:multiLevelType w:val="multilevel"/>
     <w:tmpl w:val="42460876"/>
@@ -5249,7 +5375,7 @@
       </w:rPr>
     </w:lvl>
   </w:abstractNum>
-  <w:abstractNum w:abstractNumId="14" w15:restartNumberingAfterBreak="0">
+  <w:abstractNum w:abstractNumId="15" w15:restartNumberingAfterBreak="0">
     <w:nsid w:val="3AD651B4"/>
     <w:multiLevelType w:val="multilevel"/>
     <w:tmpl w:val="788AA640"/>
@@ -5398,7 +5524,7 @@
       </w:rPr>
     </w:lvl>
   </w:abstractNum>
-  <w:abstractNum w:abstractNumId="15" w15:restartNumberingAfterBreak="0">
+  <w:abstractNum w:abstractNumId="16" w15:restartNumberingAfterBreak="0">
     <w:nsid w:val="3C053C73"/>
     <w:multiLevelType w:val="multilevel"/>
     <w:tmpl w:val="79A883C6"/>
@@ -5547,7 +5673,7 @@
       </w:rPr>
     </w:lvl>
   </w:abstractNum>
-  <w:abstractNum w:abstractNumId="16" w15:restartNumberingAfterBreak="0">
+  <w:abstractNum w:abstractNumId="17" w15:restartNumberingAfterBreak="0">
     <w:nsid w:val="3D7F01EB"/>
     <w:multiLevelType w:val="multilevel"/>
     <w:tmpl w:val="60342EFC"/>
@@ -5696,7 +5822,7 @@
       </w:rPr>
     </w:lvl>
   </w:abstractNum>
-  <w:abstractNum w:abstractNumId="17" w15:restartNumberingAfterBreak="0">
+  <w:abstractNum w:abstractNumId="18" w15:restartNumberingAfterBreak="0">
     <w:nsid w:val="3D855D26"/>
     <w:multiLevelType w:val="multilevel"/>
     <w:tmpl w:val="826C03F2"/>
@@ -5845,7 +5971,7 @@
       </w:rPr>
     </w:lvl>
   </w:abstractNum>
-  <w:abstractNum w:abstractNumId="18" w15:restartNumberingAfterBreak="0">
+  <w:abstractNum w:abstractNumId="19" w15:restartNumberingAfterBreak="0">
     <w:nsid w:val="3DF36420"/>
     <w:multiLevelType w:val="multilevel"/>
     <w:tmpl w:val="B38A590A"/>
@@ -5994,7 +6120,7 @@
       </w:rPr>
     </w:lvl>
   </w:abstractNum>
-  <w:abstractNum w:abstractNumId="19" w15:restartNumberingAfterBreak="0">
+  <w:abstractNum w:abstractNumId="20" w15:restartNumberingAfterBreak="0">
     <w:nsid w:val="3F6D0C1A"/>
     <w:multiLevelType w:val="multilevel"/>
     <w:tmpl w:val="D03C2DD0"/>
@@ -6143,7 +6269,7 @@
       </w:rPr>
     </w:lvl>
   </w:abstractNum>
-  <w:abstractNum w:abstractNumId="20" w15:restartNumberingAfterBreak="0">
+  <w:abstractNum w:abstractNumId="21" w15:restartNumberingAfterBreak="0">
     <w:nsid w:val="45603EA7"/>
     <w:multiLevelType w:val="multilevel"/>
     <w:tmpl w:val="B6B28380"/>
@@ -6292,7 +6418,7 @@
       </w:rPr>
     </w:lvl>
   </w:abstractNum>
-  <w:abstractNum w:abstractNumId="21" w15:restartNumberingAfterBreak="0">
+  <w:abstractNum w:abstractNumId="22" w15:restartNumberingAfterBreak="0">
     <w:nsid w:val="4DD94D0D"/>
     <w:multiLevelType w:val="multilevel"/>
     <w:tmpl w:val="4A38C5BE"/>
@@ -6441,7 +6567,7 @@
       </w:rPr>
     </w:lvl>
   </w:abstractNum>
-  <w:abstractNum w:abstractNumId="22" w15:restartNumberingAfterBreak="0">
+  <w:abstractNum w:abstractNumId="23" w15:restartNumberingAfterBreak="0">
     <w:nsid w:val="54C41E78"/>
     <w:multiLevelType w:val="multilevel"/>
     <w:tmpl w:val="30128672"/>
@@ -6590,7 +6716,7 @@
       </w:rPr>
     </w:lvl>
   </w:abstractNum>
-  <w:abstractNum w:abstractNumId="23" w15:restartNumberingAfterBreak="0">
+  <w:abstractNum w:abstractNumId="24" w15:restartNumberingAfterBreak="0">
     <w:nsid w:val="57257264"/>
     <w:multiLevelType w:val="multilevel"/>
     <w:tmpl w:val="547C89D4"/>
@@ -6739,7 +6865,7 @@
       </w:rPr>
     </w:lvl>
   </w:abstractNum>
-  <w:abstractNum w:abstractNumId="24" w15:restartNumberingAfterBreak="0">
+  <w:abstractNum w:abstractNumId="25" w15:restartNumberingAfterBreak="0">
     <w:nsid w:val="5CB0061D"/>
     <w:multiLevelType w:val="multilevel"/>
     <w:tmpl w:val="932ED4D6"/>
@@ -6888,7 +7014,7 @@
       </w:rPr>
     </w:lvl>
   </w:abstractNum>
-  <w:abstractNum w:abstractNumId="25" w15:restartNumberingAfterBreak="0">
+  <w:abstractNum w:abstractNumId="26" w15:restartNumberingAfterBreak="0">
     <w:nsid w:val="670572FA"/>
     <w:multiLevelType w:val="multilevel"/>
     <w:tmpl w:val="727C5FF0"/>
@@ -7037,7 +7163,7 @@
       </w:rPr>
     </w:lvl>
   </w:abstractNum>
-  <w:abstractNum w:abstractNumId="26" w15:restartNumberingAfterBreak="0">
+  <w:abstractNum w:abstractNumId="27" w15:restartNumberingAfterBreak="0">
     <w:nsid w:val="73B37B10"/>
     <w:multiLevelType w:val="multilevel"/>
     <w:tmpl w:val="C39A8576"/>
@@ -7186,7 +7312,7 @@
       </w:rPr>
     </w:lvl>
   </w:abstractNum>
-  <w:abstractNum w:abstractNumId="27" w15:restartNumberingAfterBreak="0">
+  <w:abstractNum w:abstractNumId="28" w15:restartNumberingAfterBreak="0">
     <w:nsid w:val="77802EF4"/>
     <w:multiLevelType w:val="multilevel"/>
     <w:tmpl w:val="1130D6DC"/>
@@ -7335,7 +7461,7 @@
       </w:rPr>
     </w:lvl>
   </w:abstractNum>
-  <w:abstractNum w:abstractNumId="28" w15:restartNumberingAfterBreak="0">
+  <w:abstractNum w:abstractNumId="29" w15:restartNumberingAfterBreak="0">
     <w:nsid w:val="77BE7FEE"/>
     <w:multiLevelType w:val="multilevel"/>
     <w:tmpl w:val="5512E5F6"/>
@@ -7484,7 +7610,7 @@
       </w:rPr>
     </w:lvl>
   </w:abstractNum>
-  <w:abstractNum w:abstractNumId="29" w15:restartNumberingAfterBreak="0">
+  <w:abstractNum w:abstractNumId="30" w15:restartNumberingAfterBreak="0">
     <w:nsid w:val="7D3A6581"/>
     <w:multiLevelType w:val="multilevel"/>
     <w:tmpl w:val="7F149FDC"/>
@@ -7633,7 +7759,7 @@
       </w:rPr>
     </w:lvl>
   </w:abstractNum>
-  <w:abstractNum w:abstractNumId="30" w15:restartNumberingAfterBreak="0">
+  <w:abstractNum w:abstractNumId="31" w15:restartNumberingAfterBreak="0">
     <w:nsid w:val="7D6569C6"/>
     <w:multiLevelType w:val="multilevel"/>
     <w:tmpl w:val="17D21A70"/>
@@ -7782,7 +7908,7 @@
       </w:rPr>
     </w:lvl>
   </w:abstractNum>
-  <w:abstractNum w:abstractNumId="31" w15:restartNumberingAfterBreak="0">
+  <w:abstractNum w:abstractNumId="32" w15:restartNumberingAfterBreak="0">
     <w:nsid w:val="7E3A3DF3"/>
     <w:multiLevelType w:val="multilevel"/>
     <w:tmpl w:val="863C25CC"/>
@@ -7931,7 +8057,7 @@
       </w:rPr>
     </w:lvl>
   </w:abstractNum>
-  <w:abstractNum w:abstractNumId="32" w15:restartNumberingAfterBreak="0">
+  <w:abstractNum w:abstractNumId="33" w15:restartNumberingAfterBreak="0">
     <w:nsid w:val="7E91556B"/>
     <w:multiLevelType w:val="multilevel"/>
     <w:tmpl w:val="6D8068BA"/>
@@ -8081,103 +8207,106 @@
     </w:lvl>
   </w:abstractNum>
   <w:num w:numId="1" w16cid:durableId="1428769187">
-    <w:abstractNumId w:val="21"/>
+    <w:abstractNumId w:val="22"/>
   </w:num>
   <w:num w:numId="2" w16cid:durableId="1058431092">
-    <w:abstractNumId w:val="6"/>
+    <w:abstractNumId w:val="7"/>
   </w:num>
   <w:num w:numId="3" w16cid:durableId="647438391">
-    <w:abstractNumId w:val="29"/>
+    <w:abstractNumId w:val="30"/>
   </w:num>
   <w:num w:numId="4" w16cid:durableId="1967658658">
     <w:abstractNumId w:val="0"/>
   </w:num>
   <w:num w:numId="5" w16cid:durableId="1553349275">
-    <w:abstractNumId w:val="30"/>
+    <w:abstractNumId w:val="31"/>
   </w:num>
   <w:num w:numId="6" w16cid:durableId="659964017">
+    <w:abstractNumId w:val="6"/>
+  </w:num>
+  <w:num w:numId="7" w16cid:durableId="456417489">
+    <w:abstractNumId w:val="33"/>
+  </w:num>
+  <w:num w:numId="8" w16cid:durableId="697662370">
+    <w:abstractNumId w:val="32"/>
+  </w:num>
+  <w:num w:numId="9" w16cid:durableId="288710085">
+    <w:abstractNumId w:val="24"/>
+  </w:num>
+  <w:num w:numId="10" w16cid:durableId="967511595">
+    <w:abstractNumId w:val="12"/>
+  </w:num>
+  <w:num w:numId="11" w16cid:durableId="567032258">
+    <w:abstractNumId w:val="11"/>
+  </w:num>
+  <w:num w:numId="12" w16cid:durableId="2141192231">
+    <w:abstractNumId w:val="20"/>
+  </w:num>
+  <w:num w:numId="13" w16cid:durableId="915824142">
+    <w:abstractNumId w:val="28"/>
+  </w:num>
+  <w:num w:numId="14" w16cid:durableId="1509518219">
+    <w:abstractNumId w:val="29"/>
+  </w:num>
+  <w:num w:numId="15" w16cid:durableId="890075316">
+    <w:abstractNumId w:val="3"/>
+  </w:num>
+  <w:num w:numId="16" w16cid:durableId="607349181">
+    <w:abstractNumId w:val="23"/>
+  </w:num>
+  <w:num w:numId="17" w16cid:durableId="1797288763">
+    <w:abstractNumId w:val="18"/>
+  </w:num>
+  <w:num w:numId="18" w16cid:durableId="1570656983">
+    <w:abstractNumId w:val="25"/>
+  </w:num>
+  <w:num w:numId="19" w16cid:durableId="1839803774">
+    <w:abstractNumId w:val="16"/>
+  </w:num>
+  <w:num w:numId="20" w16cid:durableId="1244335179">
+    <w:abstractNumId w:val="27"/>
+  </w:num>
+  <w:num w:numId="21" w16cid:durableId="214126484">
+    <w:abstractNumId w:val="14"/>
+  </w:num>
+  <w:num w:numId="22" w16cid:durableId="1576087904">
     <w:abstractNumId w:val="5"/>
   </w:num>
-  <w:num w:numId="7" w16cid:durableId="456417489">
-    <w:abstractNumId w:val="32"/>
+  <w:num w:numId="23" w16cid:durableId="1905751709">
+    <w:abstractNumId w:val="26"/>
   </w:num>
-  <w:num w:numId="8" w16cid:durableId="697662370">
-    <w:abstractNumId w:val="31"/>
+  <w:num w:numId="24" w16cid:durableId="1722316961">
+    <w:abstractNumId w:val="13"/>
   </w:num>
-  <w:num w:numId="9" w16cid:durableId="288710085">
-    <w:abstractNumId w:val="23"/>
+  <w:num w:numId="25" w16cid:durableId="569192834">
+    <w:abstractNumId w:val="21"/>
   </w:num>
-  <w:num w:numId="10" w16cid:durableId="967511595">
-    <w:abstractNumId w:val="11"/>
+  <w:num w:numId="26" w16cid:durableId="247732860">
+    <w:abstractNumId w:val="2"/>
   </w:num>
-  <w:num w:numId="11" w16cid:durableId="567032258">
+  <w:num w:numId="27" w16cid:durableId="1148546905">
+    <w:abstractNumId w:val="15"/>
+  </w:num>
+  <w:num w:numId="28" w16cid:durableId="1898275227">
+    <w:abstractNumId w:val="17"/>
+  </w:num>
+  <w:num w:numId="29" w16cid:durableId="714306995">
+    <w:abstractNumId w:val="19"/>
+  </w:num>
+  <w:num w:numId="30" w16cid:durableId="1745450499">
+    <w:abstractNumId w:val="8"/>
+  </w:num>
+  <w:num w:numId="31" w16cid:durableId="271136884">
+    <w:abstractNumId w:val="9"/>
+  </w:num>
+  <w:num w:numId="32" w16cid:durableId="1799450331">
+    <w:abstractNumId w:val="4"/>
+  </w:num>
+  <w:num w:numId="33" w16cid:durableId="759445108">
     <w:abstractNumId w:val="10"/>
   </w:num>
-  <w:num w:numId="12" w16cid:durableId="2141192231">
-    <w:abstractNumId w:val="19"/>
-  </w:num>
-  <w:num w:numId="13" w16cid:durableId="915824142">
-    <w:abstractNumId w:val="27"/>
-  </w:num>
-  <w:num w:numId="14" w16cid:durableId="1509518219">
-    <w:abstractNumId w:val="28"/>
-  </w:num>
-  <w:num w:numId="15" w16cid:durableId="890075316">
-    <w:abstractNumId w:val="2"/>
-  </w:num>
-  <w:num w:numId="16" w16cid:durableId="607349181">
-    <w:abstractNumId w:val="22"/>
-  </w:num>
-  <w:num w:numId="17" w16cid:durableId="1797288763">
-    <w:abstractNumId w:val="17"/>
-  </w:num>
-  <w:num w:numId="18" w16cid:durableId="1570656983">
-    <w:abstractNumId w:val="24"/>
-  </w:num>
-  <w:num w:numId="19" w16cid:durableId="1839803774">
-    <w:abstractNumId w:val="15"/>
-  </w:num>
-  <w:num w:numId="20" w16cid:durableId="1244335179">
-    <w:abstractNumId w:val="26"/>
-  </w:num>
-  <w:num w:numId="21" w16cid:durableId="214126484">
-    <w:abstractNumId w:val="13"/>
-  </w:num>
-  <w:num w:numId="22" w16cid:durableId="1576087904">
-    <w:abstractNumId w:val="4"/>
-  </w:num>
-  <w:num w:numId="23" w16cid:durableId="1905751709">
-    <w:abstractNumId w:val="25"/>
-  </w:num>
-  <w:num w:numId="24" w16cid:durableId="1722316961">
-    <w:abstractNumId w:val="12"/>
-  </w:num>
-  <w:num w:numId="25" w16cid:durableId="569192834">
-    <w:abstractNumId w:val="20"/>
-  </w:num>
-  <w:num w:numId="26" w16cid:durableId="247732860">
+  <w:num w:numId="34" w16cid:durableId="1050836042">
     <w:abstractNumId w:val="1"/>
-  </w:num>
-  <w:num w:numId="27" w16cid:durableId="1148546905">
-    <w:abstractNumId w:val="14"/>
-  </w:num>
-  <w:num w:numId="28" w16cid:durableId="1898275227">
-    <w:abstractNumId w:val="16"/>
-  </w:num>
-  <w:num w:numId="29" w16cid:durableId="714306995">
-    <w:abstractNumId w:val="18"/>
-  </w:num>
-  <w:num w:numId="30" w16cid:durableId="1745450499">
-    <w:abstractNumId w:val="7"/>
-  </w:num>
-  <w:num w:numId="31" w16cid:durableId="271136884">
-    <w:abstractNumId w:val="8"/>
-  </w:num>
-  <w:num w:numId="32" w16cid:durableId="1799450331">
-    <w:abstractNumId w:val="3"/>
-  </w:num>
-  <w:num w:numId="33" w16cid:durableId="759445108">
-    <w:abstractNumId w:val="9"/>
   </w:num>
 </w:numbering>
 </file>

</xml_diff>

<commit_message>
Started working on NeuroSelect litearture
</commit_message>
<xml_diff>
--- a/Literature Resources/ML/Resource suggestions by LLM.docx
+++ b/Literature Resources/ML/Resource suggestions by LLM.docx
@@ -106,21 +106,7 @@
         <w:rPr>
           <w:lang w:val="en-MT"/>
         </w:rPr>
-        <w:t xml:space="preserve">Works on </w:t>
-      </w:r>
-      <w:proofErr w:type="spellStart"/>
-      <w:r>
-        <w:rPr>
-          <w:lang w:val="en-MT"/>
-        </w:rPr>
-        <w:t>Kissat</w:t>
-      </w:r>
-      <w:proofErr w:type="spellEnd"/>
-      <w:r>
-        <w:rPr>
-          <w:lang w:val="en-MT"/>
-        </w:rPr>
-        <w:t xml:space="preserve"> and improves solve time on benchmarks.</w:t>
+        <w:t>Works on Kissat and improves solve time on benchmarks.</w:t>
       </w:r>
     </w:p>
     <w:p>
@@ -165,25 +151,7 @@
           <w:bCs/>
           <w:lang w:val="en-MT"/>
         </w:rPr>
-        <w:t xml:space="preserve">2. </w:t>
-      </w:r>
-      <w:proofErr w:type="spellStart"/>
-      <w:r>
-        <w:rPr>
-          <w:b/>
-          <w:bCs/>
-          <w:lang w:val="en-MT"/>
-        </w:rPr>
-        <w:t>AutoSAT</w:t>
-      </w:r>
-      <w:proofErr w:type="spellEnd"/>
-      <w:r>
-        <w:rPr>
-          <w:b/>
-          <w:bCs/>
-          <w:lang w:val="en-MT"/>
-        </w:rPr>
-        <w:t>: Automatically Optimize SAT Solver Heuristics via LLMs (2024)</w:t>
+        <w:t>2. AutoSAT: Automatically Optimize SAT Solver Heuristics via LLMs (2024)</w:t>
       </w:r>
       <w:r>
         <w:rPr>
@@ -387,21 +355,7 @@
         <w:rPr>
           <w:lang w:val="en-MT"/>
         </w:rPr>
-        <w:t xml:space="preserve">Perfect deterministic insertion </w:t>
-      </w:r>
-      <w:proofErr w:type="gramStart"/>
-      <w:r>
-        <w:rPr>
-          <w:lang w:val="en-MT"/>
-        </w:rPr>
-        <w:t>point</w:t>
-      </w:r>
-      <w:proofErr w:type="gramEnd"/>
-      <w:r>
-        <w:rPr>
-          <w:lang w:val="en-MT"/>
-        </w:rPr>
-        <w:t xml:space="preserve"> for your thesis.</w:t>
+        <w:t>Perfect deterministic insertion point for your thesis.</w:t>
       </w:r>
     </w:p>
     <w:p>
@@ -433,25 +387,7 @@
           <w:bCs/>
           <w:lang w:val="en-MT"/>
         </w:rPr>
-        <w:t xml:space="preserve">4. GNN-Based Branching </w:t>
-      </w:r>
-      <w:proofErr w:type="gramStart"/>
-      <w:r>
-        <w:rPr>
-          <w:b/>
-          <w:bCs/>
-          <w:lang w:val="en-MT"/>
-        </w:rPr>
-        <w:t>In</w:t>
-      </w:r>
-      <w:proofErr w:type="gramEnd"/>
-      <w:r>
-        <w:rPr>
-          <w:b/>
-          <w:bCs/>
-          <w:lang w:val="en-MT"/>
-        </w:rPr>
-        <w:t xml:space="preserve"> CDCL SAT Solving (multiple 2020–2022 papers)</w:t>
+        <w:t>4. GNN-Based Branching In CDCL SAT Solving (multiple 2020–2022 papers)</w:t>
       </w:r>
       <w:r>
         <w:rPr>
@@ -718,21 +654,7 @@
         <w:rPr>
           <w:lang w:val="en-MT"/>
         </w:rPr>
-        <w:t xml:space="preserve">ML determines a deterministic restart schedule </w:t>
-      </w:r>
-      <w:proofErr w:type="gramStart"/>
-      <w:r>
-        <w:rPr>
-          <w:lang w:val="en-MT"/>
-        </w:rPr>
-        <w:t>given instance-level features</w:t>
-      </w:r>
-      <w:proofErr w:type="gramEnd"/>
-      <w:r>
-        <w:rPr>
-          <w:lang w:val="en-MT"/>
-        </w:rPr>
-        <w:t>.</w:t>
+        <w:t>ML determines a deterministic restart schedule given instance-level features.</w:t>
       </w:r>
     </w:p>
     <w:p>
@@ -915,25 +837,7 @@
           <w:bCs/>
           <w:lang w:val="en-MT"/>
         </w:rPr>
-        <w:t xml:space="preserve">8. Using ML to Predict Decision Levels / </w:t>
-      </w:r>
-      <w:proofErr w:type="spellStart"/>
-      <w:r>
-        <w:rPr>
-          <w:b/>
-          <w:bCs/>
-          <w:lang w:val="en-MT"/>
-        </w:rPr>
-        <w:t>Backjump</w:t>
-      </w:r>
-      <w:proofErr w:type="spellEnd"/>
-      <w:r>
-        <w:rPr>
-          <w:b/>
-          <w:bCs/>
-          <w:lang w:val="en-MT"/>
-        </w:rPr>
-        <w:t xml:space="preserve"> Lengths (2021–2024)</w:t>
+        <w:t>8. Using ML to Predict Decision Levels / Backjump Lengths (2021–2024)</w:t>
       </w:r>
       <w:r>
         <w:rPr>
@@ -958,21 +862,7 @@
         <w:rPr>
           <w:lang w:val="en-MT"/>
         </w:rPr>
-        <w:t xml:space="preserve">Predicts how far to </w:t>
-      </w:r>
-      <w:proofErr w:type="spellStart"/>
-      <w:r>
-        <w:rPr>
-          <w:lang w:val="en-MT"/>
-        </w:rPr>
-        <w:t>backjump</w:t>
-      </w:r>
-      <w:proofErr w:type="spellEnd"/>
-      <w:r>
-        <w:rPr>
-          <w:lang w:val="en-MT"/>
-        </w:rPr>
-        <w:t xml:space="preserve"> or how to prioritize learned clauses.</w:t>
+        <w:t>Predicts how far to backjump or how to prioritize learned clauses.</w:t>
       </w:r>
     </w:p>
     <w:p>
@@ -1385,25 +1275,7 @@
           <w:bCs/>
           <w:lang w:val="en-MT"/>
         </w:rPr>
-        <w:t xml:space="preserve">What you’d </w:t>
-      </w:r>
-      <w:proofErr w:type="gramStart"/>
-      <w:r>
-        <w:rPr>
-          <w:b/>
-          <w:bCs/>
-          <w:lang w:val="en-MT"/>
-        </w:rPr>
-        <w:t>actually work</w:t>
-      </w:r>
-      <w:proofErr w:type="gramEnd"/>
-      <w:r>
-        <w:rPr>
-          <w:b/>
-          <w:bCs/>
-          <w:lang w:val="en-MT"/>
-        </w:rPr>
-        <w:t xml:space="preserve"> on</w:t>
+        <w:t>What you’d actually work on</w:t>
       </w:r>
     </w:p>
     <w:p>
@@ -1674,25 +1546,7 @@
           <w:bCs/>
           <w:lang w:val="en-MT"/>
         </w:rPr>
-        <w:t xml:space="preserve">What you’d </w:t>
-      </w:r>
-      <w:proofErr w:type="gramStart"/>
-      <w:r>
-        <w:rPr>
-          <w:b/>
-          <w:bCs/>
-          <w:lang w:val="en-MT"/>
-        </w:rPr>
-        <w:t>actually work</w:t>
-      </w:r>
-      <w:proofErr w:type="gramEnd"/>
-      <w:r>
-        <w:rPr>
-          <w:b/>
-          <w:bCs/>
-          <w:lang w:val="en-MT"/>
-        </w:rPr>
-        <w:t xml:space="preserve"> on</w:t>
+        <w:t>What you’d actually work on</w:t>
       </w:r>
     </w:p>
     <w:p>
@@ -1870,58 +1724,22 @@
           <w:bCs/>
           <w:lang w:val="en-MT"/>
         </w:rPr>
-        <w:t xml:space="preserve">(8) </w:t>
-      </w:r>
-      <w:proofErr w:type="spellStart"/>
-      <w:r>
-        <w:rPr>
-          <w:b/>
-          <w:bCs/>
-          <w:lang w:val="en-MT"/>
-        </w:rPr>
-        <w:t>Backjumping</w:t>
-      </w:r>
-      <w:proofErr w:type="spellEnd"/>
-      <w:r>
-        <w:rPr>
-          <w:b/>
-          <w:bCs/>
-          <w:lang w:val="en-MT"/>
-        </w:rPr>
-        <w:t xml:space="preserve"> — deep but risky</w:t>
-      </w:r>
-    </w:p>
-    <w:p>
-      <w:pPr>
-        <w:rPr>
-          <w:lang w:val="en-MT"/>
-        </w:rPr>
-      </w:pPr>
-      <w:r>
-        <w:rPr>
-          <w:b/>
-          <w:bCs/>
-          <w:lang w:val="en-MT"/>
-        </w:rPr>
-        <w:t xml:space="preserve">What you’d </w:t>
-      </w:r>
-      <w:proofErr w:type="gramStart"/>
-      <w:r>
-        <w:rPr>
-          <w:b/>
-          <w:bCs/>
-          <w:lang w:val="en-MT"/>
-        </w:rPr>
-        <w:t>actually work</w:t>
-      </w:r>
-      <w:proofErr w:type="gramEnd"/>
-      <w:r>
-        <w:rPr>
-          <w:b/>
-          <w:bCs/>
-          <w:lang w:val="en-MT"/>
-        </w:rPr>
-        <w:t xml:space="preserve"> on</w:t>
+        <w:t>(8) Backjumping — deep but risky</w:t>
+      </w:r>
+    </w:p>
+    <w:p>
+      <w:pPr>
+        <w:rPr>
+          <w:lang w:val="en-MT"/>
+        </w:rPr>
+      </w:pPr>
+      <w:r>
+        <w:rPr>
+          <w:b/>
+          <w:bCs/>
+          <w:lang w:val="en-MT"/>
+        </w:rPr>
+        <w:t>What you’d actually work on</w:t>
       </w:r>
     </w:p>
     <w:p>
@@ -1938,21 +1756,7 @@
         <w:rPr>
           <w:lang w:val="en-MT"/>
         </w:rPr>
-        <w:t xml:space="preserve">Predict </w:t>
-      </w:r>
-      <w:proofErr w:type="spellStart"/>
-      <w:r>
-        <w:rPr>
-          <w:lang w:val="en-MT"/>
-        </w:rPr>
-        <w:t>backjump</w:t>
-      </w:r>
-      <w:proofErr w:type="spellEnd"/>
-      <w:r>
-        <w:rPr>
-          <w:lang w:val="en-MT"/>
-        </w:rPr>
-        <w:t xml:space="preserve"> level or prioritize asserting clauses</w:t>
+        <w:t>Predict backjump level or prioritize asserting clauses</w:t>
       </w:r>
     </w:p>
     <w:p>
@@ -2984,18 +2788,8 @@
           <w:bCs/>
           <w:lang w:val="en-MT"/>
         </w:rPr>
-        <w:t xml:space="preserve">conflict analysis </w:t>
-      </w:r>
-      <w:proofErr w:type="spellStart"/>
-      <w:r>
-        <w:rPr>
-          <w:b/>
-          <w:bCs/>
-          <w:lang w:val="en-MT"/>
-        </w:rPr>
-        <w:t>behavior</w:t>
-      </w:r>
-      <w:proofErr w:type="spellEnd"/>
+        <w:t>conflict analysis behavior</w:t>
+      </w:r>
       <w:r>
         <w:rPr>
           <w:lang w:val="en-MT"/>
@@ -3047,16 +2841,8 @@
         <w:rPr>
           <w:lang w:val="en-MT"/>
         </w:rPr>
-        <w:t xml:space="preserve">Predict how far to </w:t>
-      </w:r>
-      <w:proofErr w:type="spellStart"/>
-      <w:r>
-        <w:rPr>
-          <w:lang w:val="en-MT"/>
-        </w:rPr>
-        <w:t>backjump</w:t>
-      </w:r>
-      <w:proofErr w:type="spellEnd"/>
+        <w:t>Predict how far to backjump</w:t>
+      </w:r>
     </w:p>
     <w:p>
       <w:pPr>
@@ -3156,15 +2942,7 @@
       </w:r>
       <w:r>
         <w:br/>
-        <w:t xml:space="preserve">(8) </w:t>
-      </w:r>
-      <w:proofErr w:type="spellStart"/>
-      <w:r>
-        <w:t>Backjump</w:t>
-      </w:r>
-      <w:proofErr w:type="spellEnd"/>
-      <w:r>
-        <w:t xml:space="preserve"> prediction — review</w:t>
+        <w:t>(8) Backjump prediction — review</w:t>
       </w:r>
       <w:r>
         <w:br/>
@@ -3185,6 +2963,7 @@
       </w:pPr>
       <w:r>
         <w:rPr>
+          <w:noProof/>
           <w:lang w:val="en-MT"/>
         </w:rPr>
         <w:drawing>
@@ -3224,6 +3003,1213 @@
         </w:drawing>
       </w:r>
     </w:p>
+    <w:p>
+      <w:pPr>
+        <w:pStyle w:val="ListParagraph"/>
+        <w:rPr>
+          <w:lang w:val="en-MT"/>
+        </w:rPr>
+      </w:pPr>
+    </w:p>
+    <w:p>
+      <w:pPr>
+        <w:rPr>
+          <w:b/>
+          <w:bCs/>
+          <w:lang w:val="en-MT"/>
+        </w:rPr>
+      </w:pPr>
+      <w:r>
+        <w:rPr>
+          <w:b/>
+          <w:bCs/>
+          <w:lang w:val="en-MT"/>
+        </w:rPr>
+        <w:t>1. Dynamic Metric Adaptation (The "Hybrid" Approach)</w:t>
+      </w:r>
+    </w:p>
+    <w:p>
+      <w:pPr>
+        <w:rPr>
+          <w:lang w:val="en-MT"/>
+        </w:rPr>
+      </w:pPr>
+      <w:r>
+        <w:rPr>
+          <w:lang w:val="en-MT"/>
+        </w:rPr>
+        <w:t>Most solvers use a static LBD threshold (e.g., LBD $\leq$ 2 or 3) to protect clauses. However, "Learn to Unlearn" suggests that thresholds should be dynamic.</w:t>
+      </w:r>
+    </w:p>
+    <w:p>
+      <w:pPr>
+        <w:numPr>
+          <w:ilvl w:val="0"/>
+          <w:numId w:val="35"/>
+        </w:numPr>
+        <w:rPr>
+          <w:lang w:val="en-MT"/>
+        </w:rPr>
+      </w:pPr>
+      <w:r>
+        <w:rPr>
+          <w:b/>
+          <w:bCs/>
+          <w:lang w:val="en-MT"/>
+        </w:rPr>
+        <w:t>Thesis Idea:</w:t>
+      </w:r>
+      <w:r>
+        <w:rPr>
+          <w:lang w:val="en-MT"/>
+        </w:rPr>
+        <w:t xml:space="preserve"> Develop a </w:t>
+      </w:r>
+      <w:r>
+        <w:rPr>
+          <w:b/>
+          <w:bCs/>
+          <w:lang w:val="en-MT"/>
+        </w:rPr>
+        <w:t>Dynamic LBD Adjuster</w:t>
+      </w:r>
+      <w:r>
+        <w:rPr>
+          <w:lang w:val="en-MT"/>
+        </w:rPr>
+        <w:t xml:space="preserve"> that changes the "glue" threshold based on real-time solver performance (e.g., conflict rate or search depth).</w:t>
+      </w:r>
+    </w:p>
+    <w:p>
+      <w:pPr>
+        <w:numPr>
+          <w:ilvl w:val="0"/>
+          <w:numId w:val="35"/>
+        </w:numPr>
+        <w:rPr>
+          <w:lang w:val="en-MT"/>
+        </w:rPr>
+      </w:pPr>
+      <w:r>
+        <w:rPr>
+          <w:b/>
+          <w:bCs/>
+          <w:lang w:val="en-MT"/>
+        </w:rPr>
+        <w:t>How it differs:</w:t>
+      </w:r>
+      <w:r>
+        <w:rPr>
+          <w:lang w:val="en-MT"/>
+        </w:rPr>
+        <w:t xml:space="preserve"> Instead of a fixed rule or an offline ML model like NeuroSelect, you build a "closed-loop" controller inside the solver.</w:t>
+      </w:r>
+    </w:p>
+    <w:p>
+      <w:pPr>
+        <w:rPr>
+          <w:b/>
+          <w:bCs/>
+          <w:lang w:val="en-MT"/>
+        </w:rPr>
+      </w:pPr>
+      <w:r>
+        <w:rPr>
+          <w:b/>
+          <w:bCs/>
+          <w:lang w:val="en-MT"/>
+        </w:rPr>
+        <w:t>2. The "SAT vs. UNSAT" Duality in Deletion</w:t>
+      </w:r>
+    </w:p>
+    <w:p>
+      <w:pPr>
+        <w:rPr>
+          <w:lang w:val="en-MT"/>
+        </w:rPr>
+      </w:pPr>
+      <w:r>
+        <w:rPr>
+          <w:lang w:val="en-MT"/>
+        </w:rPr>
+        <w:t xml:space="preserve">"Learn to Unlearn" highlights a massive difference: aggressive deletion helps </w:t>
+      </w:r>
+      <w:r>
+        <w:rPr>
+          <w:b/>
+          <w:bCs/>
+          <w:lang w:val="en-MT"/>
+        </w:rPr>
+        <w:t>SAT</w:t>
+      </w:r>
+      <w:r>
+        <w:rPr>
+          <w:lang w:val="en-MT"/>
+        </w:rPr>
+        <w:t xml:space="preserve"> instances but destroys performance on </w:t>
+      </w:r>
+      <w:r>
+        <w:rPr>
+          <w:b/>
+          <w:bCs/>
+          <w:lang w:val="en-MT"/>
+        </w:rPr>
+        <w:t>UNSAT</w:t>
+      </w:r>
+      <w:r>
+        <w:rPr>
+          <w:lang w:val="en-MT"/>
+        </w:rPr>
+        <w:t>.</w:t>
+      </w:r>
+    </w:p>
+    <w:p>
+      <w:pPr>
+        <w:numPr>
+          <w:ilvl w:val="0"/>
+          <w:numId w:val="36"/>
+        </w:numPr>
+        <w:rPr>
+          <w:lang w:val="en-MT"/>
+        </w:rPr>
+      </w:pPr>
+      <w:r>
+        <w:rPr>
+          <w:b/>
+          <w:bCs/>
+          <w:lang w:val="en-MT"/>
+        </w:rPr>
+        <w:lastRenderedPageBreak/>
+        <w:t>Thesis Idea:</w:t>
+      </w:r>
+      <w:r>
+        <w:rPr>
+          <w:lang w:val="en-MT"/>
+        </w:rPr>
+        <w:t xml:space="preserve"> Create a </w:t>
+      </w:r>
+      <w:r>
+        <w:rPr>
+          <w:b/>
+          <w:bCs/>
+          <w:lang w:val="en-MT"/>
+        </w:rPr>
+        <w:t>Divergent Deletion Strategy</w:t>
+      </w:r>
+      <w:r>
+        <w:rPr>
+          <w:lang w:val="en-MT"/>
+        </w:rPr>
+        <w:t>. Use early search features to predict if an instance is likely SAT or UNSAT, then switch between "aggressive forgetting" and "conservative retention."</w:t>
+      </w:r>
+    </w:p>
+    <w:p>
+      <w:pPr>
+        <w:numPr>
+          <w:ilvl w:val="0"/>
+          <w:numId w:val="36"/>
+        </w:numPr>
+        <w:rPr>
+          <w:lang w:val="en-MT"/>
+        </w:rPr>
+      </w:pPr>
+      <w:r>
+        <w:rPr>
+          <w:b/>
+          <w:bCs/>
+          <w:lang w:val="en-MT"/>
+        </w:rPr>
+        <w:t>How it differs:</w:t>
+      </w:r>
+      <w:r>
+        <w:rPr>
+          <w:lang w:val="en-MT"/>
+        </w:rPr>
+        <w:t xml:space="preserve"> Current solvers use the same management policy for both; your thesis would optimize for the specific "flavor" of the problem.</w:t>
+      </w:r>
+    </w:p>
+    <w:p>
+      <w:pPr>
+        <w:rPr>
+          <w:b/>
+          <w:bCs/>
+          <w:lang w:val="en-MT"/>
+        </w:rPr>
+      </w:pPr>
+      <w:r>
+        <w:rPr>
+          <w:b/>
+          <w:bCs/>
+          <w:lang w:val="en-MT"/>
+        </w:rPr>
+        <w:t>3. Contextual Clause Utility (Beyond LBD)</w:t>
+      </w:r>
+    </w:p>
+    <w:p>
+      <w:pPr>
+        <w:rPr>
+          <w:lang w:val="en-MT"/>
+        </w:rPr>
+      </w:pPr>
+      <w:r>
+        <w:rPr>
+          <w:lang w:val="en-MT"/>
+        </w:rPr>
+        <w:t xml:space="preserve">LBD and activity only look at a clause in isolation or by its age. They don't look at how a clause </w:t>
+      </w:r>
+      <w:r>
+        <w:rPr>
+          <w:i/>
+          <w:iCs/>
+          <w:lang w:val="en-MT"/>
+        </w:rPr>
+        <w:t>interacts</w:t>
+      </w:r>
+      <w:r>
+        <w:rPr>
+          <w:lang w:val="en-MT"/>
+        </w:rPr>
+        <w:t xml:space="preserve"> with others.</w:t>
+      </w:r>
+    </w:p>
+    <w:p>
+      <w:pPr>
+        <w:numPr>
+          <w:ilvl w:val="0"/>
+          <w:numId w:val="37"/>
+        </w:numPr>
+        <w:rPr>
+          <w:lang w:val="en-MT"/>
+        </w:rPr>
+      </w:pPr>
+      <w:r>
+        <w:rPr>
+          <w:b/>
+          <w:bCs/>
+          <w:lang w:val="en-MT"/>
+        </w:rPr>
+        <w:t>Thesis Idea:</w:t>
+      </w:r>
+      <w:r>
+        <w:rPr>
+          <w:lang w:val="en-MT"/>
+        </w:rPr>
+        <w:t xml:space="preserve"> </w:t>
+      </w:r>
+      <w:r>
+        <w:rPr>
+          <w:b/>
+          <w:bCs/>
+          <w:lang w:val="en-MT"/>
+        </w:rPr>
+        <w:t>"Dependency-Aware Deletion."</w:t>
+      </w:r>
+      <w:r>
+        <w:rPr>
+          <w:lang w:val="en-MT"/>
+        </w:rPr>
+        <w:t xml:space="preserve"> Use light-weight graph analysis to see if a clause is a "bridge" in the community structure of the formula. If a clause connects two separate variable clusters, it is high-value even if its LBD is high.</w:t>
+      </w:r>
+    </w:p>
+    <w:p>
+      <w:pPr>
+        <w:numPr>
+          <w:ilvl w:val="0"/>
+          <w:numId w:val="37"/>
+        </w:numPr>
+        <w:rPr>
+          <w:lang w:val="en-MT"/>
+        </w:rPr>
+      </w:pPr>
+      <w:r>
+        <w:rPr>
+          <w:b/>
+          <w:bCs/>
+          <w:lang w:val="en-MT"/>
+        </w:rPr>
+        <w:t>How it differs:</w:t>
+      </w:r>
+      <w:r>
+        <w:rPr>
+          <w:lang w:val="en-MT"/>
+        </w:rPr>
+        <w:t xml:space="preserve"> It adds a structural "spatial" dimension to the purely "temporal" LBD metric.</w:t>
+      </w:r>
+    </w:p>
+    <w:p>
+      <w:pPr>
+        <w:rPr>
+          <w:lang w:val="en-MT"/>
+        </w:rPr>
+      </w:pPr>
+      <w:r>
+        <w:rPr>
+          <w:lang w:val="en-MT"/>
+        </w:rPr>
+        <w:pict w14:anchorId="23D98090">
+          <v:rect id="_x0000_i1043" style="width:0;height:1.5pt" o:hralign="center" o:hrstd="t" o:hr="t" fillcolor="#a0a0a0" stroked="f"/>
+        </w:pict>
+      </w:r>
+    </w:p>
+    <w:p>
+      <w:pPr>
+        <w:rPr>
+          <w:b/>
+          <w:bCs/>
+          <w:lang w:val="en-MT"/>
+        </w:rPr>
+      </w:pPr>
+      <w:r>
+        <w:rPr>
+          <w:b/>
+          <w:bCs/>
+          <w:lang w:val="en-MT"/>
+        </w:rPr>
+        <w:t>Recommended Thesis Roadmap</w:t>
+      </w:r>
+    </w:p>
+    <w:p>
+      <w:pPr>
+        <w:rPr>
+          <w:lang w:val="en-MT"/>
+        </w:rPr>
+      </w:pPr>
+      <w:r>
+        <w:rPr>
+          <w:lang w:val="en-MT"/>
+        </w:rPr>
+        <w:t xml:space="preserve">If you want to focus on </w:t>
+      </w:r>
+      <w:r>
+        <w:rPr>
+          <w:b/>
+          <w:bCs/>
+          <w:lang w:val="en-MT"/>
+        </w:rPr>
+        <w:t>clause quality and deletion</w:t>
+      </w:r>
+      <w:r>
+        <w:rPr>
+          <w:lang w:val="en-MT"/>
+        </w:rPr>
+        <w:t>, here is a suggested step-by-step plan:</w:t>
+      </w:r>
+    </w:p>
+    <w:p>
+      <w:pPr>
+        <w:numPr>
+          <w:ilvl w:val="0"/>
+          <w:numId w:val="38"/>
+        </w:numPr>
+        <w:rPr>
+          <w:lang w:val="en-MT"/>
+        </w:rPr>
+      </w:pPr>
+      <w:r>
+        <w:rPr>
+          <w:b/>
+          <w:bCs/>
+          <w:lang w:val="en-MT"/>
+        </w:rPr>
+        <w:t>Baseline Selection:</w:t>
+      </w:r>
+      <w:r>
+        <w:rPr>
+          <w:lang w:val="en-MT"/>
+        </w:rPr>
+        <w:t xml:space="preserve"> Start with a state-of-the-art solver like </w:t>
+      </w:r>
+      <w:r>
+        <w:rPr>
+          <w:b/>
+          <w:bCs/>
+          <w:lang w:val="en-MT"/>
+        </w:rPr>
+        <w:t>Kissat</w:t>
+      </w:r>
+      <w:r>
+        <w:rPr>
+          <w:lang w:val="en-MT"/>
+        </w:rPr>
+        <w:t xml:space="preserve"> (referenced in the 2024/2025 papers).</w:t>
+      </w:r>
+    </w:p>
+    <w:p>
+      <w:pPr>
+        <w:numPr>
+          <w:ilvl w:val="0"/>
+          <w:numId w:val="38"/>
+        </w:numPr>
+        <w:rPr>
+          <w:lang w:val="en-MT"/>
+        </w:rPr>
+      </w:pPr>
+      <w:r>
+        <w:rPr>
+          <w:b/>
+          <w:bCs/>
+          <w:lang w:val="en-MT"/>
+        </w:rPr>
+        <w:t>Instrumentation:</w:t>
+      </w:r>
+      <w:r>
+        <w:rPr>
+          <w:lang w:val="en-MT"/>
+        </w:rPr>
+        <w:t xml:space="preserve"> Modify the solver to log not just LBD, but also how often a clause is used as a "reason" for a conflict vs. a "reason" for propagation.</w:t>
+      </w:r>
+    </w:p>
+    <w:p>
+      <w:pPr>
+        <w:numPr>
+          <w:ilvl w:val="0"/>
+          <w:numId w:val="38"/>
+        </w:numPr>
+        <w:rPr>
+          <w:lang w:val="en-MT"/>
+        </w:rPr>
+      </w:pPr>
+      <w:r>
+        <w:rPr>
+          <w:b/>
+          <w:bCs/>
+          <w:lang w:val="en-MT"/>
+        </w:rPr>
+        <w:t>Hypothesis Testing:</w:t>
+      </w:r>
+      <w:r>
+        <w:rPr>
+          <w:lang w:val="en-MT"/>
+        </w:rPr>
+        <w:t xml:space="preserve"> Test if "glue" clauses are truly useful throughout the </w:t>
+      </w:r>
+      <w:r>
+        <w:rPr>
+          <w:i/>
+          <w:iCs/>
+          <w:lang w:val="en-MT"/>
+        </w:rPr>
+        <w:t>entire</w:t>
+      </w:r>
+      <w:r>
+        <w:rPr>
+          <w:lang w:val="en-MT"/>
+        </w:rPr>
+        <w:t xml:space="preserve"> search, or if their value drops off after a certain number of restarts.</w:t>
+      </w:r>
+    </w:p>
+    <w:p>
+      <w:pPr>
+        <w:numPr>
+          <w:ilvl w:val="0"/>
+          <w:numId w:val="38"/>
+        </w:numPr>
+        <w:rPr>
+          <w:lang w:val="en-MT"/>
+        </w:rPr>
+      </w:pPr>
+      <w:r>
+        <w:rPr>
+          <w:b/>
+          <w:bCs/>
+          <w:lang w:val="en-MT"/>
+        </w:rPr>
+        <w:t>Implementation:</w:t>
+      </w:r>
+      <w:r>
+        <w:rPr>
+          <w:lang w:val="en-MT"/>
+        </w:rPr>
+        <w:t xml:space="preserve"> Build a prototype that uses one of the "Differently" ideas above (e.g., the Divergent Deletion Strategy).</w:t>
+      </w:r>
+    </w:p>
+    <w:p>
+      <w:pPr>
+        <w:numPr>
+          <w:ilvl w:val="0"/>
+          <w:numId w:val="38"/>
+        </w:numPr>
+        <w:rPr>
+          <w:lang w:val="en-MT"/>
+        </w:rPr>
+      </w:pPr>
+      <w:r>
+        <w:rPr>
+          <w:b/>
+          <w:bCs/>
+          <w:lang w:val="en-MT"/>
+        </w:rPr>
+        <w:t>Evaluation:</w:t>
+      </w:r>
+      <w:r>
+        <w:rPr>
+          <w:lang w:val="en-MT"/>
+        </w:rPr>
+        <w:t xml:space="preserve"> Compare your results against the standard LBD-based Glucose strategy.</w:t>
+      </w:r>
+    </w:p>
+    <w:p>
+      <w:pPr>
+        <w:rPr>
+          <w:lang w:val="en-MT"/>
+        </w:rPr>
+      </w:pPr>
+      <w:r>
+        <w:rPr>
+          <w:lang w:val="en-MT"/>
+        </w:rPr>
+        <w:t xml:space="preserve">Would you like me to help you draft a formal </w:t>
+      </w:r>
+      <w:r>
+        <w:rPr>
+          <w:b/>
+          <w:bCs/>
+          <w:lang w:val="en-MT"/>
+        </w:rPr>
+        <w:t>Thesis Problem Statement</w:t>
+      </w:r>
+      <w:r>
+        <w:rPr>
+          <w:lang w:val="en-MT"/>
+        </w:rPr>
+        <w:t xml:space="preserve"> based on one of these three specific directions?</w:t>
+      </w:r>
+    </w:p>
+    <w:p>
+      <w:pPr>
+        <w:rPr>
+          <w:lang w:val="en-MT"/>
+        </w:rPr>
+      </w:pPr>
+    </w:p>
+    <w:p>
+      <w:pPr>
+        <w:rPr>
+          <w:lang w:val="en-MT"/>
+        </w:rPr>
+      </w:pPr>
+    </w:p>
+    <w:p>
+      <w:pPr>
+        <w:rPr>
+          <w:lang w:val="en-MT"/>
+        </w:rPr>
+      </w:pPr>
+    </w:p>
+    <w:p>
+      <w:pPr>
+        <w:rPr>
+          <w:lang w:val="en-MT"/>
+        </w:rPr>
+      </w:pPr>
+    </w:p>
+    <w:p>
+      <w:pPr>
+        <w:rPr>
+          <w:lang w:val="en-MT"/>
+        </w:rPr>
+      </w:pPr>
+    </w:p>
+    <w:p>
+      <w:pPr>
+        <w:rPr>
+          <w:lang w:val="en-MT"/>
+        </w:rPr>
+      </w:pPr>
+    </w:p>
+    <w:p>
+      <w:pPr>
+        <w:rPr>
+          <w:lang w:val="en-MT"/>
+        </w:rPr>
+      </w:pPr>
+    </w:p>
+    <w:p>
+      <w:pPr>
+        <w:rPr>
+          <w:lang w:val="en-MT"/>
+        </w:rPr>
+      </w:pPr>
+    </w:p>
+    <w:p>
+      <w:pPr>
+        <w:rPr>
+          <w:lang w:val="en-MT"/>
+        </w:rPr>
+      </w:pPr>
+      <w:r>
+        <w:rPr>
+          <w:lang w:val="en-MT"/>
+        </w:rPr>
+        <w:lastRenderedPageBreak/>
+        <w:t>++++++++++++++++++++++++++++++++</w:t>
+      </w:r>
+    </w:p>
+    <w:p>
+      <w:pPr>
+        <w:rPr>
+          <w:b/>
+          <w:bCs/>
+          <w:lang w:val="en-MT"/>
+        </w:rPr>
+      </w:pPr>
+      <w:r>
+        <w:rPr>
+          <w:b/>
+          <w:bCs/>
+          <w:lang w:val="en-MT"/>
+        </w:rPr>
+        <w:t>1. ML-Driven Clause Lifecycle Prediction (Regression/Classification)</w:t>
+      </w:r>
+    </w:p>
+    <w:p>
+      <w:pPr>
+        <w:rPr>
+          <w:lang w:val="en-MT"/>
+        </w:rPr>
+      </w:pPr>
+      <w:r>
+        <w:rPr>
+          <w:lang w:val="en-MT"/>
+        </w:rPr>
+        <w:t xml:space="preserve">Instead of using the static LBD (Literal Block Distance) metric, which is just a "snapshot" of a clause when it's born, you use ML to predict its </w:t>
+      </w:r>
+      <w:r>
+        <w:rPr>
+          <w:b/>
+          <w:bCs/>
+          <w:lang w:val="en-MT"/>
+        </w:rPr>
+        <w:t>future utility</w:t>
+      </w:r>
+      <w:r>
+        <w:rPr>
+          <w:lang w:val="en-MT"/>
+        </w:rPr>
+        <w:t>.</w:t>
+      </w:r>
+    </w:p>
+    <w:p>
+      <w:pPr>
+        <w:numPr>
+          <w:ilvl w:val="0"/>
+          <w:numId w:val="39"/>
+        </w:numPr>
+        <w:rPr>
+          <w:lang w:val="en-MT"/>
+        </w:rPr>
+      </w:pPr>
+      <w:r>
+        <w:rPr>
+          <w:b/>
+          <w:bCs/>
+          <w:lang w:val="en-MT"/>
+        </w:rPr>
+        <w:t>The Task:</w:t>
+      </w:r>
+      <w:r>
+        <w:rPr>
+          <w:lang w:val="en-MT"/>
+        </w:rPr>
+        <w:t xml:space="preserve"> Train a Graph Neural Network (GNN) or a LightGBM model to predict: </w:t>
+      </w:r>
+      <w:r>
+        <w:rPr>
+          <w:i/>
+          <w:iCs/>
+          <w:lang w:val="en-MT"/>
+        </w:rPr>
+        <w:t>"Will this clause be used in a conflict within the next 10,000 conflicts?"</w:t>
+      </w:r>
+    </w:p>
+    <w:p>
+      <w:pPr>
+        <w:numPr>
+          <w:ilvl w:val="0"/>
+          <w:numId w:val="39"/>
+        </w:numPr>
+        <w:rPr>
+          <w:lang w:val="en-MT"/>
+        </w:rPr>
+      </w:pPr>
+      <w:r>
+        <w:rPr>
+          <w:b/>
+          <w:bCs/>
+          <w:lang w:val="en-MT"/>
+        </w:rPr>
+        <w:t>The AI Angle:</w:t>
+      </w:r>
+      <w:r>
+        <w:rPr>
+          <w:lang w:val="en-MT"/>
+        </w:rPr>
+        <w:t xml:space="preserve"> Use features like the clause's connection to the "backdoor" variables or its LBD trend over time.</w:t>
+      </w:r>
+    </w:p>
+    <w:p>
+      <w:pPr>
+        <w:numPr>
+          <w:ilvl w:val="0"/>
+          <w:numId w:val="39"/>
+        </w:numPr>
+        <w:rPr>
+          <w:lang w:val="en-MT"/>
+        </w:rPr>
+      </w:pPr>
+      <w:r>
+        <w:rPr>
+          <w:b/>
+          <w:bCs/>
+          <w:lang w:val="en-MT"/>
+        </w:rPr>
+        <w:t>Why it's better:</w:t>
+      </w:r>
+      <w:r>
+        <w:rPr>
+          <w:lang w:val="en-MT"/>
+        </w:rPr>
+        <w:t xml:space="preserve"> It replaces the human-designed LBD rule with a learned "Utility Score."</w:t>
+      </w:r>
+    </w:p>
+    <w:p>
+      <w:pPr>
+        <w:rPr>
+          <w:b/>
+          <w:bCs/>
+          <w:lang w:val="en-MT"/>
+        </w:rPr>
+      </w:pPr>
+      <w:r>
+        <w:rPr>
+          <w:b/>
+          <w:bCs/>
+          <w:lang w:val="en-MT"/>
+        </w:rPr>
+        <w:t>2. Deep Reinforcement Learning (DRL) for Deletion Policies</w:t>
+      </w:r>
+    </w:p>
+    <w:p>
+      <w:pPr>
+        <w:rPr>
+          <w:lang w:val="en-MT"/>
+        </w:rPr>
+      </w:pPr>
+      <w:r>
+        <w:rPr>
+          <w:lang w:val="en-MT"/>
+        </w:rPr>
+        <w:t xml:space="preserve">NeuroSelect chooses between </w:t>
+      </w:r>
+      <w:r>
+        <w:rPr>
+          <w:i/>
+          <w:iCs/>
+          <w:lang w:val="en-MT"/>
+        </w:rPr>
+        <w:t>existing</w:t>
+      </w:r>
+      <w:r>
+        <w:rPr>
+          <w:lang w:val="en-MT"/>
+        </w:rPr>
+        <w:t xml:space="preserve"> policies. You could go a step further: a DRL agent that manages the solver's memory.</w:t>
+      </w:r>
+    </w:p>
+    <w:p>
+      <w:pPr>
+        <w:numPr>
+          <w:ilvl w:val="0"/>
+          <w:numId w:val="40"/>
+        </w:numPr>
+        <w:rPr>
+          <w:lang w:val="en-MT"/>
+        </w:rPr>
+      </w:pPr>
+      <w:r>
+        <w:rPr>
+          <w:b/>
+          <w:bCs/>
+          <w:lang w:val="en-MT"/>
+        </w:rPr>
+        <w:t>The Task:</w:t>
+      </w:r>
+      <w:r>
+        <w:rPr>
+          <w:lang w:val="en-MT"/>
+        </w:rPr>
+        <w:t xml:space="preserve"> The "State" is the current search tree (conflicts, restarts, decision levels). The "Action" is the deletion threshold. The "Reward" is the reduction in decision levels (the "moving to the root" observation from your earlier papers).</w:t>
+      </w:r>
+    </w:p>
+    <w:p>
+      <w:pPr>
+        <w:numPr>
+          <w:ilvl w:val="0"/>
+          <w:numId w:val="40"/>
+        </w:numPr>
+        <w:rPr>
+          <w:lang w:val="en-MT"/>
+        </w:rPr>
+      </w:pPr>
+      <w:r>
+        <w:rPr>
+          <w:b/>
+          <w:bCs/>
+          <w:lang w:val="en-MT"/>
+        </w:rPr>
+        <w:t>The AI Angle:</w:t>
+      </w:r>
+      <w:r>
+        <w:rPr>
+          <w:lang w:val="en-MT"/>
+        </w:rPr>
+        <w:t xml:space="preserve"> Frame clause deletion as a </w:t>
+      </w:r>
+      <w:r>
+        <w:rPr>
+          <w:b/>
+          <w:bCs/>
+          <w:lang w:val="en-MT"/>
+        </w:rPr>
+        <w:t>Resource Management problem</w:t>
+      </w:r>
+      <w:r>
+        <w:rPr>
+          <w:lang w:val="en-MT"/>
+        </w:rPr>
+        <w:t xml:space="preserve"> in RL.</w:t>
+      </w:r>
+    </w:p>
+    <w:p>
+      <w:pPr>
+        <w:numPr>
+          <w:ilvl w:val="0"/>
+          <w:numId w:val="40"/>
+        </w:numPr>
+        <w:rPr>
+          <w:lang w:val="en-MT"/>
+        </w:rPr>
+      </w:pPr>
+      <w:r>
+        <w:rPr>
+          <w:b/>
+          <w:bCs/>
+          <w:lang w:val="en-MT"/>
+        </w:rPr>
+        <w:t>Deterministic Benefit:</w:t>
+      </w:r>
+      <w:r>
+        <w:rPr>
+          <w:lang w:val="en-MT"/>
+        </w:rPr>
+        <w:t xml:space="preserve"> The agent learns the optimal "rhythm" of when to be aggressive and when to be conservative with memory.</w:t>
+      </w:r>
+    </w:p>
+    <w:p>
+      <w:pPr>
+        <w:rPr>
+          <w:b/>
+          <w:bCs/>
+          <w:lang w:val="en-MT"/>
+        </w:rPr>
+      </w:pPr>
+      <w:r>
+        <w:rPr>
+          <w:b/>
+          <w:bCs/>
+          <w:lang w:val="en-MT"/>
+        </w:rPr>
+        <w:t>3. Graph-Based "Glue" Identification (GNNs)</w:t>
+      </w:r>
+    </w:p>
+    <w:p>
+      <w:pPr>
+        <w:rPr>
+          <w:lang w:val="en-MT"/>
+        </w:rPr>
+      </w:pPr>
+      <w:r>
+        <w:rPr>
+          <w:lang w:val="en-MT"/>
+        </w:rPr>
+        <w:t>The papers mention that "industrial benchmarks" have structure. Standard LBD doesn't actually "see" that structure; it just counts levels.</w:t>
+      </w:r>
+    </w:p>
+    <w:p>
+      <w:pPr>
+        <w:numPr>
+          <w:ilvl w:val="0"/>
+          <w:numId w:val="41"/>
+        </w:numPr>
+        <w:rPr>
+          <w:lang w:val="en-MT"/>
+        </w:rPr>
+      </w:pPr>
+      <w:r>
+        <w:rPr>
+          <w:b/>
+          <w:bCs/>
+          <w:lang w:val="en-MT"/>
+        </w:rPr>
+        <w:t>The Task:</w:t>
+      </w:r>
+      <w:r>
+        <w:rPr>
+          <w:lang w:val="en-MT"/>
+        </w:rPr>
+        <w:t xml:space="preserve"> Represent the SAT formula as a </w:t>
+      </w:r>
+      <w:r>
+        <w:rPr>
+          <w:b/>
+          <w:bCs/>
+          <w:lang w:val="en-MT"/>
+        </w:rPr>
+        <w:t>Bipartite Graph</w:t>
+      </w:r>
+      <w:r>
+        <w:rPr>
+          <w:lang w:val="en-MT"/>
+        </w:rPr>
+        <w:t xml:space="preserve"> (variables and clauses as nodes). Use a GNN to identify "bridge" clauses that connect different communities in the graph.</w:t>
+      </w:r>
+    </w:p>
+    <w:p>
+      <w:pPr>
+        <w:numPr>
+          <w:ilvl w:val="0"/>
+          <w:numId w:val="41"/>
+        </w:numPr>
+        <w:rPr>
+          <w:lang w:val="en-MT"/>
+        </w:rPr>
+      </w:pPr>
+      <w:r>
+        <w:rPr>
+          <w:b/>
+          <w:bCs/>
+          <w:lang w:val="en-MT"/>
+        </w:rPr>
+        <w:t>The AI Angle:</w:t>
+      </w:r>
+      <w:r>
+        <w:rPr>
+          <w:lang w:val="en-MT"/>
+        </w:rPr>
+        <w:t xml:space="preserve"> Use </w:t>
+      </w:r>
+      <w:r>
+        <w:rPr>
+          <w:b/>
+          <w:bCs/>
+          <w:lang w:val="en-MT"/>
+        </w:rPr>
+        <w:t>Unsupervised Representation Learning</w:t>
+      </w:r>
+      <w:r>
+        <w:rPr>
+          <w:lang w:val="en-MT"/>
+        </w:rPr>
+        <w:t xml:space="preserve"> (like Node2Vec or GraphSAGE) to cluster variables. Clauses that "glue" two different clusters are marked as high-quality.</w:t>
+      </w:r>
+    </w:p>
+    <w:p>
+      <w:pPr>
+        <w:numPr>
+          <w:ilvl w:val="0"/>
+          <w:numId w:val="41"/>
+        </w:numPr>
+        <w:rPr>
+          <w:lang w:val="en-MT"/>
+        </w:rPr>
+      </w:pPr>
+      <w:r>
+        <w:rPr>
+          <w:b/>
+          <w:bCs/>
+          <w:lang w:val="en-MT"/>
+        </w:rPr>
+        <w:t>Why it's unique:</w:t>
+      </w:r>
+      <w:r>
+        <w:rPr>
+          <w:lang w:val="en-MT"/>
+        </w:rPr>
+        <w:t xml:space="preserve"> It uses AI to perform "Structural Analysis" that human-coded heuristics currently miss.</w:t>
+      </w:r>
+    </w:p>
+    <w:p>
+      <w:pPr>
+        <w:rPr>
+          <w:lang w:val="en-MT"/>
+        </w:rPr>
+      </w:pPr>
+      <w:r>
+        <w:rPr>
+          <w:lang w:val="en-MT"/>
+        </w:rPr>
+        <w:pict w14:anchorId="7DE14E94">
+          <v:rect id="_x0000_i1051" style="width:0;height:1.5pt" o:hralign="center" o:hrstd="t" o:hr="t" fillcolor="#a0a0a0" stroked="f"/>
+        </w:pict>
+      </w:r>
+    </w:p>
+    <w:p>
+      <w:pPr>
+        <w:rPr>
+          <w:b/>
+          <w:bCs/>
+          <w:lang w:val="en-MT"/>
+        </w:rPr>
+      </w:pPr>
+      <w:r>
+        <w:rPr>
+          <w:b/>
+          <w:bCs/>
+          <w:lang w:val="en-MT"/>
+        </w:rPr>
+        <w:t>Which one fits your interest?</w:t>
+      </w:r>
+    </w:p>
+    <w:p>
+      <w:pPr>
+        <w:numPr>
+          <w:ilvl w:val="0"/>
+          <w:numId w:val="42"/>
+        </w:numPr>
+        <w:rPr>
+          <w:lang w:val="en-MT"/>
+        </w:rPr>
+      </w:pPr>
+      <w:r>
+        <w:rPr>
+          <w:b/>
+          <w:bCs/>
+          <w:lang w:val="en-MT"/>
+        </w:rPr>
+        <w:t>Idea 1</w:t>
+      </w:r>
+      <w:r>
+        <w:rPr>
+          <w:lang w:val="en-MT"/>
+        </w:rPr>
+        <w:t xml:space="preserve"> is great if you like </w:t>
+      </w:r>
+      <w:r>
+        <w:rPr>
+          <w:b/>
+          <w:bCs/>
+          <w:lang w:val="en-MT"/>
+        </w:rPr>
+        <w:t>Supervised Learning</w:t>
+      </w:r>
+      <w:r>
+        <w:rPr>
+          <w:lang w:val="en-MT"/>
+        </w:rPr>
+        <w:t xml:space="preserve"> and feature engineering.</w:t>
+      </w:r>
+    </w:p>
+    <w:p>
+      <w:pPr>
+        <w:numPr>
+          <w:ilvl w:val="0"/>
+          <w:numId w:val="42"/>
+        </w:numPr>
+        <w:rPr>
+          <w:lang w:val="en-MT"/>
+        </w:rPr>
+      </w:pPr>
+      <w:r>
+        <w:rPr>
+          <w:b/>
+          <w:bCs/>
+          <w:lang w:val="en-MT"/>
+        </w:rPr>
+        <w:t>Idea 2</w:t>
+      </w:r>
+      <w:r>
+        <w:rPr>
+          <w:lang w:val="en-MT"/>
+        </w:rPr>
+        <w:t xml:space="preserve"> is the "purest" AI approach, treating the solver like an </w:t>
+      </w:r>
+      <w:r>
+        <w:rPr>
+          <w:b/>
+          <w:bCs/>
+          <w:lang w:val="en-MT"/>
+        </w:rPr>
+        <w:t>Environment</w:t>
+      </w:r>
+      <w:r>
+        <w:rPr>
+          <w:lang w:val="en-MT"/>
+        </w:rPr>
+        <w:t>.</w:t>
+      </w:r>
+    </w:p>
+    <w:p>
+      <w:pPr>
+        <w:numPr>
+          <w:ilvl w:val="0"/>
+          <w:numId w:val="42"/>
+        </w:numPr>
+        <w:rPr>
+          <w:lang w:val="en-MT"/>
+        </w:rPr>
+      </w:pPr>
+      <w:r>
+        <w:rPr>
+          <w:b/>
+          <w:bCs/>
+          <w:lang w:val="en-MT"/>
+        </w:rPr>
+        <w:t>Idea 3</w:t>
+      </w:r>
+      <w:r>
+        <w:rPr>
+          <w:lang w:val="en-MT"/>
+        </w:rPr>
+        <w:t xml:space="preserve"> is best if you are interested in </w:t>
+      </w:r>
+      <w:r>
+        <w:rPr>
+          <w:b/>
+          <w:bCs/>
+          <w:lang w:val="en-MT"/>
+        </w:rPr>
+        <w:t>Graph Neural Networks</w:t>
+      </w:r>
+      <w:r>
+        <w:rPr>
+          <w:lang w:val="en-MT"/>
+        </w:rPr>
+        <w:t xml:space="preserve"> and the "geometry" of logic.</w:t>
+      </w:r>
+    </w:p>
+    <w:p>
+      <w:pPr>
+        <w:rPr>
+          <w:lang w:val="en-MT"/>
+        </w:rPr>
+      </w:pPr>
+      <w:r>
+        <w:rPr>
+          <w:b/>
+          <w:bCs/>
+          <w:lang w:val="en-MT"/>
+        </w:rPr>
+        <w:lastRenderedPageBreak/>
+        <w:t>Would you like me to help you define the "State Features" (what the AI actually looks at) for one of these ideas?</w:t>
+      </w:r>
+    </w:p>
+    <w:p>
+      <w:pPr>
+        <w:rPr>
+          <w:lang w:val="en-MT"/>
+        </w:rPr>
+      </w:pPr>
+    </w:p>
     <w:sectPr>
       <w:pgSz w:w="11906" w:h="16838"/>
       <w:pgMar w:top="1440" w:right="1440" w:bottom="1440" w:left="1440" w:header="708" w:footer="708" w:gutter="0"/>
@@ -3237,6 +4223,304 @@
 <file path=word/numbering.xml><?xml version="1.0" encoding="utf-8"?>
 <w:numbering xmlns:wpc="http://schemas.microsoft.com/office/word/2010/wordprocessingCanvas" xmlns:cx="http://schemas.microsoft.com/office/drawing/2014/chartex" xmlns:cx1="http://schemas.microsoft.com/office/drawing/2015/9/8/chartex" xmlns:cx2="http://schemas.microsoft.com/office/drawing/2015/10/21/chartex" xmlns:cx3="http://schemas.microsoft.com/office/drawing/2016/5/9/chartex" xmlns:cx4="http://schemas.microsoft.com/office/drawing/2016/5/10/chartex" xmlns:cx5="http://schemas.microsoft.com/office/drawing/2016/5/11/chartex" xmlns:cx6="http://schemas.microsoft.com/office/drawing/2016/5/12/chartex" xmlns:cx7="http://schemas.microsoft.com/office/drawing/2016/5/13/chartex" xmlns:cx8="http://schemas.microsoft.com/office/drawing/2016/5/14/chartex" xmlns:mc="http://schemas.openxmlformats.org/markup-compatibility/2006" xmlns:aink="http://schemas.microsoft.com/office/drawing/2016/ink" xmlns:am3d="http://schemas.microsoft.com/office/drawing/2017/model3d" xmlns:o="urn:schemas-microsoft-com:office:office" xmlns:oel="http://schemas.microsoft.com/office/2019/extlst" xmlns:r="http://schemas.openxmlformats.org/officeDocument/2006/relationships" xmlns:m="http://schemas.openxmlformats.org/officeDocument/2006/math" xmlns:v="urn:schemas-microsoft-com:vml" xmlns:wp14="http://schemas.microsoft.com/office/word/2010/wordprocessingDrawing" xmlns:wp="http://schemas.openxmlformats.org/drawingml/2006/wordprocessingDrawing" xmlns:w10="urn:schemas-microsoft-com:office:word" xmlns:w="http://schemas.openxmlformats.org/wordprocessingml/2006/main" xmlns:w14="http://schemas.microsoft.com/office/word/2010/wordml" xmlns:w15="http://schemas.microsoft.com/office/word/2012/wordml" xmlns:w16cex="http://schemas.microsoft.com/office/word/2018/wordml/cex" xmlns:w16cid="http://schemas.microsoft.com/office/word/2016/wordml/cid" xmlns:w16="http://schemas.microsoft.com/office/word/2018/wordml" xmlns:w16du="http://schemas.microsoft.com/office/word/2023/wordml/word16du" xmlns:w16sdtdh="http://schemas.microsoft.com/office/word/2020/wordml/sdtdatahash" xmlns:w16sdtfl="http://schemas.microsoft.com/office/word/2024/wordml/sdtformatlock" xmlns:w16se="http://schemas.microsoft.com/office/word/2015/wordml/symex" xmlns:wpg="http://schemas.microsoft.com/office/word/2010/wordprocessingGroup" xmlns:wpi="http://schemas.microsoft.com/office/word/2010/wordprocessingInk" xmlns:wne="http://schemas.microsoft.com/office/word/2006/wordml" xmlns:wps="http://schemas.microsoft.com/office/word/2010/wordprocessingShape" mc:Ignorable="w14 w15 w16se w16cid w16 w16cex w16sdtdh w16sdtfl w16du wp14">
   <w:abstractNum w:abstractNumId="0" w15:restartNumberingAfterBreak="0">
+    <w:nsid w:val="0848644A"/>
+    <w:multiLevelType w:val="multilevel"/>
+    <w:tmpl w:val="615C789C"/>
+    <w:lvl w:ilvl="0">
+      <w:start w:val="1"/>
+      <w:numFmt w:val="bullet"/>
+      <w:lvlText w:val=""/>
+      <w:lvlJc w:val="left"/>
+      <w:pPr>
+        <w:tabs>
+          <w:tab w:val="num" w:pos="720"/>
+        </w:tabs>
+        <w:ind w:left="720" w:hanging="360"/>
+      </w:pPr>
+      <w:rPr>
+        <w:rFonts w:ascii="Symbol" w:hAnsi="Symbol" w:hint="default"/>
+        <w:sz w:val="20"/>
+      </w:rPr>
+    </w:lvl>
+    <w:lvl w:ilvl="1" w:tentative="1">
+      <w:start w:val="1"/>
+      <w:numFmt w:val="bullet"/>
+      <w:lvlText w:val="o"/>
+      <w:lvlJc w:val="left"/>
+      <w:pPr>
+        <w:tabs>
+          <w:tab w:val="num" w:pos="1440"/>
+        </w:tabs>
+        <w:ind w:left="1440" w:hanging="360"/>
+      </w:pPr>
+      <w:rPr>
+        <w:rFonts w:ascii="Courier New" w:hAnsi="Courier New" w:hint="default"/>
+        <w:sz w:val="20"/>
+      </w:rPr>
+    </w:lvl>
+    <w:lvl w:ilvl="2" w:tentative="1">
+      <w:start w:val="1"/>
+      <w:numFmt w:val="bullet"/>
+      <w:lvlText w:val=""/>
+      <w:lvlJc w:val="left"/>
+      <w:pPr>
+        <w:tabs>
+          <w:tab w:val="num" w:pos="2160"/>
+        </w:tabs>
+        <w:ind w:left="2160" w:hanging="360"/>
+      </w:pPr>
+      <w:rPr>
+        <w:rFonts w:ascii="Wingdings" w:hAnsi="Wingdings" w:hint="default"/>
+        <w:sz w:val="20"/>
+      </w:rPr>
+    </w:lvl>
+    <w:lvl w:ilvl="3" w:tentative="1">
+      <w:start w:val="1"/>
+      <w:numFmt w:val="bullet"/>
+      <w:lvlText w:val=""/>
+      <w:lvlJc w:val="left"/>
+      <w:pPr>
+        <w:tabs>
+          <w:tab w:val="num" w:pos="2880"/>
+        </w:tabs>
+        <w:ind w:left="2880" w:hanging="360"/>
+      </w:pPr>
+      <w:rPr>
+        <w:rFonts w:ascii="Wingdings" w:hAnsi="Wingdings" w:hint="default"/>
+        <w:sz w:val="20"/>
+      </w:rPr>
+    </w:lvl>
+    <w:lvl w:ilvl="4" w:tentative="1">
+      <w:start w:val="1"/>
+      <w:numFmt w:val="bullet"/>
+      <w:lvlText w:val=""/>
+      <w:lvlJc w:val="left"/>
+      <w:pPr>
+        <w:tabs>
+          <w:tab w:val="num" w:pos="3600"/>
+        </w:tabs>
+        <w:ind w:left="3600" w:hanging="360"/>
+      </w:pPr>
+      <w:rPr>
+        <w:rFonts w:ascii="Wingdings" w:hAnsi="Wingdings" w:hint="default"/>
+        <w:sz w:val="20"/>
+      </w:rPr>
+    </w:lvl>
+    <w:lvl w:ilvl="5" w:tentative="1">
+      <w:start w:val="1"/>
+      <w:numFmt w:val="bullet"/>
+      <w:lvlText w:val=""/>
+      <w:lvlJc w:val="left"/>
+      <w:pPr>
+        <w:tabs>
+          <w:tab w:val="num" w:pos="4320"/>
+        </w:tabs>
+        <w:ind w:left="4320" w:hanging="360"/>
+      </w:pPr>
+      <w:rPr>
+        <w:rFonts w:ascii="Wingdings" w:hAnsi="Wingdings" w:hint="default"/>
+        <w:sz w:val="20"/>
+      </w:rPr>
+    </w:lvl>
+    <w:lvl w:ilvl="6" w:tentative="1">
+      <w:start w:val="1"/>
+      <w:numFmt w:val="bullet"/>
+      <w:lvlText w:val=""/>
+      <w:lvlJc w:val="left"/>
+      <w:pPr>
+        <w:tabs>
+          <w:tab w:val="num" w:pos="5040"/>
+        </w:tabs>
+        <w:ind w:left="5040" w:hanging="360"/>
+      </w:pPr>
+      <w:rPr>
+        <w:rFonts w:ascii="Wingdings" w:hAnsi="Wingdings" w:hint="default"/>
+        <w:sz w:val="20"/>
+      </w:rPr>
+    </w:lvl>
+    <w:lvl w:ilvl="7" w:tentative="1">
+      <w:start w:val="1"/>
+      <w:numFmt w:val="bullet"/>
+      <w:lvlText w:val=""/>
+      <w:lvlJc w:val="left"/>
+      <w:pPr>
+        <w:tabs>
+          <w:tab w:val="num" w:pos="5760"/>
+        </w:tabs>
+        <w:ind w:left="5760" w:hanging="360"/>
+      </w:pPr>
+      <w:rPr>
+        <w:rFonts w:ascii="Wingdings" w:hAnsi="Wingdings" w:hint="default"/>
+        <w:sz w:val="20"/>
+      </w:rPr>
+    </w:lvl>
+    <w:lvl w:ilvl="8" w:tentative="1">
+      <w:start w:val="1"/>
+      <w:numFmt w:val="bullet"/>
+      <w:lvlText w:val=""/>
+      <w:lvlJc w:val="left"/>
+      <w:pPr>
+        <w:tabs>
+          <w:tab w:val="num" w:pos="6480"/>
+        </w:tabs>
+        <w:ind w:left="6480" w:hanging="360"/>
+      </w:pPr>
+      <w:rPr>
+        <w:rFonts w:ascii="Wingdings" w:hAnsi="Wingdings" w:hint="default"/>
+        <w:sz w:val="20"/>
+      </w:rPr>
+    </w:lvl>
+  </w:abstractNum>
+  <w:abstractNum w:abstractNumId="1" w15:restartNumberingAfterBreak="0">
+    <w:nsid w:val="0A034A21"/>
+    <w:multiLevelType w:val="multilevel"/>
+    <w:tmpl w:val="220A4C1E"/>
+    <w:lvl w:ilvl="0">
+      <w:start w:val="1"/>
+      <w:numFmt w:val="bullet"/>
+      <w:lvlText w:val=""/>
+      <w:lvlJc w:val="left"/>
+      <w:pPr>
+        <w:tabs>
+          <w:tab w:val="num" w:pos="720"/>
+        </w:tabs>
+        <w:ind w:left="720" w:hanging="360"/>
+      </w:pPr>
+      <w:rPr>
+        <w:rFonts w:ascii="Symbol" w:hAnsi="Symbol" w:hint="default"/>
+        <w:sz w:val="20"/>
+      </w:rPr>
+    </w:lvl>
+    <w:lvl w:ilvl="1" w:tentative="1">
+      <w:start w:val="1"/>
+      <w:numFmt w:val="bullet"/>
+      <w:lvlText w:val="o"/>
+      <w:lvlJc w:val="left"/>
+      <w:pPr>
+        <w:tabs>
+          <w:tab w:val="num" w:pos="1440"/>
+        </w:tabs>
+        <w:ind w:left="1440" w:hanging="360"/>
+      </w:pPr>
+      <w:rPr>
+        <w:rFonts w:ascii="Courier New" w:hAnsi="Courier New" w:hint="default"/>
+        <w:sz w:val="20"/>
+      </w:rPr>
+    </w:lvl>
+    <w:lvl w:ilvl="2" w:tentative="1">
+      <w:start w:val="1"/>
+      <w:numFmt w:val="bullet"/>
+      <w:lvlText w:val=""/>
+      <w:lvlJc w:val="left"/>
+      <w:pPr>
+        <w:tabs>
+          <w:tab w:val="num" w:pos="2160"/>
+        </w:tabs>
+        <w:ind w:left="2160" w:hanging="360"/>
+      </w:pPr>
+      <w:rPr>
+        <w:rFonts w:ascii="Wingdings" w:hAnsi="Wingdings" w:hint="default"/>
+        <w:sz w:val="20"/>
+      </w:rPr>
+    </w:lvl>
+    <w:lvl w:ilvl="3" w:tentative="1">
+      <w:start w:val="1"/>
+      <w:numFmt w:val="bullet"/>
+      <w:lvlText w:val=""/>
+      <w:lvlJc w:val="left"/>
+      <w:pPr>
+        <w:tabs>
+          <w:tab w:val="num" w:pos="2880"/>
+        </w:tabs>
+        <w:ind w:left="2880" w:hanging="360"/>
+      </w:pPr>
+      <w:rPr>
+        <w:rFonts w:ascii="Wingdings" w:hAnsi="Wingdings" w:hint="default"/>
+        <w:sz w:val="20"/>
+      </w:rPr>
+    </w:lvl>
+    <w:lvl w:ilvl="4" w:tentative="1">
+      <w:start w:val="1"/>
+      <w:numFmt w:val="bullet"/>
+      <w:lvlText w:val=""/>
+      <w:lvlJc w:val="left"/>
+      <w:pPr>
+        <w:tabs>
+          <w:tab w:val="num" w:pos="3600"/>
+        </w:tabs>
+        <w:ind w:left="3600" w:hanging="360"/>
+      </w:pPr>
+      <w:rPr>
+        <w:rFonts w:ascii="Wingdings" w:hAnsi="Wingdings" w:hint="default"/>
+        <w:sz w:val="20"/>
+      </w:rPr>
+    </w:lvl>
+    <w:lvl w:ilvl="5" w:tentative="1">
+      <w:start w:val="1"/>
+      <w:numFmt w:val="bullet"/>
+      <w:lvlText w:val=""/>
+      <w:lvlJc w:val="left"/>
+      <w:pPr>
+        <w:tabs>
+          <w:tab w:val="num" w:pos="4320"/>
+        </w:tabs>
+        <w:ind w:left="4320" w:hanging="360"/>
+      </w:pPr>
+      <w:rPr>
+        <w:rFonts w:ascii="Wingdings" w:hAnsi="Wingdings" w:hint="default"/>
+        <w:sz w:val="20"/>
+      </w:rPr>
+    </w:lvl>
+    <w:lvl w:ilvl="6" w:tentative="1">
+      <w:start w:val="1"/>
+      <w:numFmt w:val="bullet"/>
+      <w:lvlText w:val=""/>
+      <w:lvlJc w:val="left"/>
+      <w:pPr>
+        <w:tabs>
+          <w:tab w:val="num" w:pos="5040"/>
+        </w:tabs>
+        <w:ind w:left="5040" w:hanging="360"/>
+      </w:pPr>
+      <w:rPr>
+        <w:rFonts w:ascii="Wingdings" w:hAnsi="Wingdings" w:hint="default"/>
+        <w:sz w:val="20"/>
+      </w:rPr>
+    </w:lvl>
+    <w:lvl w:ilvl="7" w:tentative="1">
+      <w:start w:val="1"/>
+      <w:numFmt w:val="bullet"/>
+      <w:lvlText w:val=""/>
+      <w:lvlJc w:val="left"/>
+      <w:pPr>
+        <w:tabs>
+          <w:tab w:val="num" w:pos="5760"/>
+        </w:tabs>
+        <w:ind w:left="5760" w:hanging="360"/>
+      </w:pPr>
+      <w:rPr>
+        <w:rFonts w:ascii="Wingdings" w:hAnsi="Wingdings" w:hint="default"/>
+        <w:sz w:val="20"/>
+      </w:rPr>
+    </w:lvl>
+    <w:lvl w:ilvl="8" w:tentative="1">
+      <w:start w:val="1"/>
+      <w:numFmt w:val="bullet"/>
+      <w:lvlText w:val=""/>
+      <w:lvlJc w:val="left"/>
+      <w:pPr>
+        <w:tabs>
+          <w:tab w:val="num" w:pos="6480"/>
+        </w:tabs>
+        <w:ind w:left="6480" w:hanging="360"/>
+      </w:pPr>
+      <w:rPr>
+        <w:rFonts w:ascii="Wingdings" w:hAnsi="Wingdings" w:hint="default"/>
+        <w:sz w:val="20"/>
+      </w:rPr>
+    </w:lvl>
+  </w:abstractNum>
+  <w:abstractNum w:abstractNumId="2" w15:restartNumberingAfterBreak="0">
     <w:nsid w:val="0CEA2BE2"/>
     <w:multiLevelType w:val="multilevel"/>
     <w:tmpl w:val="8B34AD40"/>
@@ -3385,7 +4669,7 @@
       </w:rPr>
     </w:lvl>
   </w:abstractNum>
-  <w:abstractNum w:abstractNumId="1" w15:restartNumberingAfterBreak="0">
+  <w:abstractNum w:abstractNumId="3" w15:restartNumberingAfterBreak="0">
     <w:nsid w:val="0DF22EEC"/>
     <w:multiLevelType w:val="hybridMultilevel"/>
     <w:tmpl w:val="A88CAA26"/>
@@ -3474,7 +4758,7 @@
       </w:pPr>
     </w:lvl>
   </w:abstractNum>
-  <w:abstractNum w:abstractNumId="2" w15:restartNumberingAfterBreak="0">
+  <w:abstractNum w:abstractNumId="4" w15:restartNumberingAfterBreak="0">
     <w:nsid w:val="0F4758CE"/>
     <w:multiLevelType w:val="multilevel"/>
     <w:tmpl w:val="56BE2C5C"/>
@@ -3623,7 +4907,7 @@
       </w:rPr>
     </w:lvl>
   </w:abstractNum>
-  <w:abstractNum w:abstractNumId="3" w15:restartNumberingAfterBreak="0">
+  <w:abstractNum w:abstractNumId="5" w15:restartNumberingAfterBreak="0">
     <w:nsid w:val="148733F1"/>
     <w:multiLevelType w:val="multilevel"/>
     <w:tmpl w:val="E8407C0C"/>
@@ -3772,7 +5056,7 @@
       </w:rPr>
     </w:lvl>
   </w:abstractNum>
-  <w:abstractNum w:abstractNumId="4" w15:restartNumberingAfterBreak="0">
+  <w:abstractNum w:abstractNumId="6" w15:restartNumberingAfterBreak="0">
     <w:nsid w:val="196D1F3C"/>
     <w:multiLevelType w:val="multilevel"/>
     <w:tmpl w:val="08DC3DBC"/>
@@ -3921,7 +5205,7 @@
       </w:rPr>
     </w:lvl>
   </w:abstractNum>
-  <w:abstractNum w:abstractNumId="5" w15:restartNumberingAfterBreak="0">
+  <w:abstractNum w:abstractNumId="7" w15:restartNumberingAfterBreak="0">
     <w:nsid w:val="1C4A6ED2"/>
     <w:multiLevelType w:val="multilevel"/>
     <w:tmpl w:val="8CC25F2E"/>
@@ -4070,7 +5354,7 @@
       </w:rPr>
     </w:lvl>
   </w:abstractNum>
-  <w:abstractNum w:abstractNumId="6" w15:restartNumberingAfterBreak="0">
+  <w:abstractNum w:abstractNumId="8" w15:restartNumberingAfterBreak="0">
     <w:nsid w:val="1EEF7DE7"/>
     <w:multiLevelType w:val="multilevel"/>
     <w:tmpl w:val="AF12F908"/>
@@ -4219,7 +5503,7 @@
       </w:rPr>
     </w:lvl>
   </w:abstractNum>
-  <w:abstractNum w:abstractNumId="7" w15:restartNumberingAfterBreak="0">
+  <w:abstractNum w:abstractNumId="9" w15:restartNumberingAfterBreak="0">
     <w:nsid w:val="236D463E"/>
     <w:multiLevelType w:val="multilevel"/>
     <w:tmpl w:val="DA28BAA2"/>
@@ -4368,7 +5652,7 @@
       </w:rPr>
     </w:lvl>
   </w:abstractNum>
-  <w:abstractNum w:abstractNumId="8" w15:restartNumberingAfterBreak="0">
+  <w:abstractNum w:abstractNumId="10" w15:restartNumberingAfterBreak="0">
     <w:nsid w:val="23E1352A"/>
     <w:multiLevelType w:val="multilevel"/>
     <w:tmpl w:val="7DDE37FA"/>
@@ -4517,7 +5801,7 @@
       </w:rPr>
     </w:lvl>
   </w:abstractNum>
-  <w:abstractNum w:abstractNumId="9" w15:restartNumberingAfterBreak="0">
+  <w:abstractNum w:abstractNumId="11" w15:restartNumberingAfterBreak="0">
     <w:nsid w:val="25C47695"/>
     <w:multiLevelType w:val="multilevel"/>
     <w:tmpl w:val="019AEC62"/>
@@ -4666,7 +5950,7 @@
       </w:rPr>
     </w:lvl>
   </w:abstractNum>
-  <w:abstractNum w:abstractNumId="10" w15:restartNumberingAfterBreak="0">
+  <w:abstractNum w:abstractNumId="12" w15:restartNumberingAfterBreak="0">
     <w:nsid w:val="271B62DF"/>
     <w:multiLevelType w:val="multilevel"/>
     <w:tmpl w:val="B4B868D0"/>
@@ -4815,7 +6099,7 @@
       </w:rPr>
     </w:lvl>
   </w:abstractNum>
-  <w:abstractNum w:abstractNumId="11" w15:restartNumberingAfterBreak="0">
+  <w:abstractNum w:abstractNumId="13" w15:restartNumberingAfterBreak="0">
     <w:nsid w:val="27DD7F9D"/>
     <w:multiLevelType w:val="multilevel"/>
     <w:tmpl w:val="F68C05D6"/>
@@ -4964,7 +6248,7 @@
       </w:rPr>
     </w:lvl>
   </w:abstractNum>
-  <w:abstractNum w:abstractNumId="12" w15:restartNumberingAfterBreak="0">
+  <w:abstractNum w:abstractNumId="14" w15:restartNumberingAfterBreak="0">
     <w:nsid w:val="27EA7956"/>
     <w:multiLevelType w:val="multilevel"/>
     <w:tmpl w:val="6E8C6F7C"/>
@@ -5113,7 +6397,156 @@
       </w:rPr>
     </w:lvl>
   </w:abstractNum>
-  <w:abstractNum w:abstractNumId="13" w15:restartNumberingAfterBreak="0">
+  <w:abstractNum w:abstractNumId="15" w15:restartNumberingAfterBreak="0">
+    <w:nsid w:val="294A2939"/>
+    <w:multiLevelType w:val="multilevel"/>
+    <w:tmpl w:val="348A1928"/>
+    <w:lvl w:ilvl="0">
+      <w:start w:val="1"/>
+      <w:numFmt w:val="bullet"/>
+      <w:lvlText w:val=""/>
+      <w:lvlJc w:val="left"/>
+      <w:pPr>
+        <w:tabs>
+          <w:tab w:val="num" w:pos="720"/>
+        </w:tabs>
+        <w:ind w:left="720" w:hanging="360"/>
+      </w:pPr>
+      <w:rPr>
+        <w:rFonts w:ascii="Symbol" w:hAnsi="Symbol" w:hint="default"/>
+        <w:sz w:val="20"/>
+      </w:rPr>
+    </w:lvl>
+    <w:lvl w:ilvl="1" w:tentative="1">
+      <w:start w:val="1"/>
+      <w:numFmt w:val="bullet"/>
+      <w:lvlText w:val="o"/>
+      <w:lvlJc w:val="left"/>
+      <w:pPr>
+        <w:tabs>
+          <w:tab w:val="num" w:pos="1440"/>
+        </w:tabs>
+        <w:ind w:left="1440" w:hanging="360"/>
+      </w:pPr>
+      <w:rPr>
+        <w:rFonts w:ascii="Courier New" w:hAnsi="Courier New" w:hint="default"/>
+        <w:sz w:val="20"/>
+      </w:rPr>
+    </w:lvl>
+    <w:lvl w:ilvl="2" w:tentative="1">
+      <w:start w:val="1"/>
+      <w:numFmt w:val="bullet"/>
+      <w:lvlText w:val=""/>
+      <w:lvlJc w:val="left"/>
+      <w:pPr>
+        <w:tabs>
+          <w:tab w:val="num" w:pos="2160"/>
+        </w:tabs>
+        <w:ind w:left="2160" w:hanging="360"/>
+      </w:pPr>
+      <w:rPr>
+        <w:rFonts w:ascii="Wingdings" w:hAnsi="Wingdings" w:hint="default"/>
+        <w:sz w:val="20"/>
+      </w:rPr>
+    </w:lvl>
+    <w:lvl w:ilvl="3" w:tentative="1">
+      <w:start w:val="1"/>
+      <w:numFmt w:val="bullet"/>
+      <w:lvlText w:val=""/>
+      <w:lvlJc w:val="left"/>
+      <w:pPr>
+        <w:tabs>
+          <w:tab w:val="num" w:pos="2880"/>
+        </w:tabs>
+        <w:ind w:left="2880" w:hanging="360"/>
+      </w:pPr>
+      <w:rPr>
+        <w:rFonts w:ascii="Wingdings" w:hAnsi="Wingdings" w:hint="default"/>
+        <w:sz w:val="20"/>
+      </w:rPr>
+    </w:lvl>
+    <w:lvl w:ilvl="4" w:tentative="1">
+      <w:start w:val="1"/>
+      <w:numFmt w:val="bullet"/>
+      <w:lvlText w:val=""/>
+      <w:lvlJc w:val="left"/>
+      <w:pPr>
+        <w:tabs>
+          <w:tab w:val="num" w:pos="3600"/>
+        </w:tabs>
+        <w:ind w:left="3600" w:hanging="360"/>
+      </w:pPr>
+      <w:rPr>
+        <w:rFonts w:ascii="Wingdings" w:hAnsi="Wingdings" w:hint="default"/>
+        <w:sz w:val="20"/>
+      </w:rPr>
+    </w:lvl>
+    <w:lvl w:ilvl="5" w:tentative="1">
+      <w:start w:val="1"/>
+      <w:numFmt w:val="bullet"/>
+      <w:lvlText w:val=""/>
+      <w:lvlJc w:val="left"/>
+      <w:pPr>
+        <w:tabs>
+          <w:tab w:val="num" w:pos="4320"/>
+        </w:tabs>
+        <w:ind w:left="4320" w:hanging="360"/>
+      </w:pPr>
+      <w:rPr>
+        <w:rFonts w:ascii="Wingdings" w:hAnsi="Wingdings" w:hint="default"/>
+        <w:sz w:val="20"/>
+      </w:rPr>
+    </w:lvl>
+    <w:lvl w:ilvl="6" w:tentative="1">
+      <w:start w:val="1"/>
+      <w:numFmt w:val="bullet"/>
+      <w:lvlText w:val=""/>
+      <w:lvlJc w:val="left"/>
+      <w:pPr>
+        <w:tabs>
+          <w:tab w:val="num" w:pos="5040"/>
+        </w:tabs>
+        <w:ind w:left="5040" w:hanging="360"/>
+      </w:pPr>
+      <w:rPr>
+        <w:rFonts w:ascii="Wingdings" w:hAnsi="Wingdings" w:hint="default"/>
+        <w:sz w:val="20"/>
+      </w:rPr>
+    </w:lvl>
+    <w:lvl w:ilvl="7" w:tentative="1">
+      <w:start w:val="1"/>
+      <w:numFmt w:val="bullet"/>
+      <w:lvlText w:val=""/>
+      <w:lvlJc w:val="left"/>
+      <w:pPr>
+        <w:tabs>
+          <w:tab w:val="num" w:pos="5760"/>
+        </w:tabs>
+        <w:ind w:left="5760" w:hanging="360"/>
+      </w:pPr>
+      <w:rPr>
+        <w:rFonts w:ascii="Wingdings" w:hAnsi="Wingdings" w:hint="default"/>
+        <w:sz w:val="20"/>
+      </w:rPr>
+    </w:lvl>
+    <w:lvl w:ilvl="8" w:tentative="1">
+      <w:start w:val="1"/>
+      <w:numFmt w:val="bullet"/>
+      <w:lvlText w:val=""/>
+      <w:lvlJc w:val="left"/>
+      <w:pPr>
+        <w:tabs>
+          <w:tab w:val="num" w:pos="6480"/>
+        </w:tabs>
+        <w:ind w:left="6480" w:hanging="360"/>
+      </w:pPr>
+      <w:rPr>
+        <w:rFonts w:ascii="Wingdings" w:hAnsi="Wingdings" w:hint="default"/>
+        <w:sz w:val="20"/>
+      </w:rPr>
+    </w:lvl>
+  </w:abstractNum>
+  <w:abstractNum w:abstractNumId="16" w15:restartNumberingAfterBreak="0">
     <w:nsid w:val="372242E9"/>
     <w:multiLevelType w:val="hybridMultilevel"/>
     <w:tmpl w:val="06A8A188"/>
@@ -5226,7 +6659,7 @@
       </w:rPr>
     </w:lvl>
   </w:abstractNum>
-  <w:abstractNum w:abstractNumId="14" w15:restartNumberingAfterBreak="0">
+  <w:abstractNum w:abstractNumId="17" w15:restartNumberingAfterBreak="0">
     <w:nsid w:val="386E0071"/>
     <w:multiLevelType w:val="multilevel"/>
     <w:tmpl w:val="42460876"/>
@@ -5375,7 +6808,7 @@
       </w:rPr>
     </w:lvl>
   </w:abstractNum>
-  <w:abstractNum w:abstractNumId="15" w15:restartNumberingAfterBreak="0">
+  <w:abstractNum w:abstractNumId="18" w15:restartNumberingAfterBreak="0">
     <w:nsid w:val="3AD651B4"/>
     <w:multiLevelType w:val="multilevel"/>
     <w:tmpl w:val="788AA640"/>
@@ -5524,7 +6957,7 @@
       </w:rPr>
     </w:lvl>
   </w:abstractNum>
-  <w:abstractNum w:abstractNumId="16" w15:restartNumberingAfterBreak="0">
+  <w:abstractNum w:abstractNumId="19" w15:restartNumberingAfterBreak="0">
     <w:nsid w:val="3C053C73"/>
     <w:multiLevelType w:val="multilevel"/>
     <w:tmpl w:val="79A883C6"/>
@@ -5673,7 +7106,7 @@
       </w:rPr>
     </w:lvl>
   </w:abstractNum>
-  <w:abstractNum w:abstractNumId="17" w15:restartNumberingAfterBreak="0">
+  <w:abstractNum w:abstractNumId="20" w15:restartNumberingAfterBreak="0">
     <w:nsid w:val="3D7F01EB"/>
     <w:multiLevelType w:val="multilevel"/>
     <w:tmpl w:val="60342EFC"/>
@@ -5822,7 +7255,7 @@
       </w:rPr>
     </w:lvl>
   </w:abstractNum>
-  <w:abstractNum w:abstractNumId="18" w15:restartNumberingAfterBreak="0">
+  <w:abstractNum w:abstractNumId="21" w15:restartNumberingAfterBreak="0">
     <w:nsid w:val="3D855D26"/>
     <w:multiLevelType w:val="multilevel"/>
     <w:tmpl w:val="826C03F2"/>
@@ -5971,7 +7404,7 @@
       </w:rPr>
     </w:lvl>
   </w:abstractNum>
-  <w:abstractNum w:abstractNumId="19" w15:restartNumberingAfterBreak="0">
+  <w:abstractNum w:abstractNumId="22" w15:restartNumberingAfterBreak="0">
     <w:nsid w:val="3DF36420"/>
     <w:multiLevelType w:val="multilevel"/>
     <w:tmpl w:val="B38A590A"/>
@@ -6120,7 +7553,7 @@
       </w:rPr>
     </w:lvl>
   </w:abstractNum>
-  <w:abstractNum w:abstractNumId="20" w15:restartNumberingAfterBreak="0">
+  <w:abstractNum w:abstractNumId="23" w15:restartNumberingAfterBreak="0">
     <w:nsid w:val="3F6D0C1A"/>
     <w:multiLevelType w:val="multilevel"/>
     <w:tmpl w:val="D03C2DD0"/>
@@ -6269,7 +7702,156 @@
       </w:rPr>
     </w:lvl>
   </w:abstractNum>
-  <w:abstractNum w:abstractNumId="21" w15:restartNumberingAfterBreak="0">
+  <w:abstractNum w:abstractNumId="24" w15:restartNumberingAfterBreak="0">
+    <w:nsid w:val="44A104FF"/>
+    <w:multiLevelType w:val="multilevel"/>
+    <w:tmpl w:val="93629C84"/>
+    <w:lvl w:ilvl="0">
+      <w:start w:val="1"/>
+      <w:numFmt w:val="bullet"/>
+      <w:lvlText w:val=""/>
+      <w:lvlJc w:val="left"/>
+      <w:pPr>
+        <w:tabs>
+          <w:tab w:val="num" w:pos="720"/>
+        </w:tabs>
+        <w:ind w:left="720" w:hanging="360"/>
+      </w:pPr>
+      <w:rPr>
+        <w:rFonts w:ascii="Symbol" w:hAnsi="Symbol" w:hint="default"/>
+        <w:sz w:val="20"/>
+      </w:rPr>
+    </w:lvl>
+    <w:lvl w:ilvl="1" w:tentative="1">
+      <w:start w:val="1"/>
+      <w:numFmt w:val="bullet"/>
+      <w:lvlText w:val="o"/>
+      <w:lvlJc w:val="left"/>
+      <w:pPr>
+        <w:tabs>
+          <w:tab w:val="num" w:pos="1440"/>
+        </w:tabs>
+        <w:ind w:left="1440" w:hanging="360"/>
+      </w:pPr>
+      <w:rPr>
+        <w:rFonts w:ascii="Courier New" w:hAnsi="Courier New" w:hint="default"/>
+        <w:sz w:val="20"/>
+      </w:rPr>
+    </w:lvl>
+    <w:lvl w:ilvl="2" w:tentative="1">
+      <w:start w:val="1"/>
+      <w:numFmt w:val="bullet"/>
+      <w:lvlText w:val=""/>
+      <w:lvlJc w:val="left"/>
+      <w:pPr>
+        <w:tabs>
+          <w:tab w:val="num" w:pos="2160"/>
+        </w:tabs>
+        <w:ind w:left="2160" w:hanging="360"/>
+      </w:pPr>
+      <w:rPr>
+        <w:rFonts w:ascii="Wingdings" w:hAnsi="Wingdings" w:hint="default"/>
+        <w:sz w:val="20"/>
+      </w:rPr>
+    </w:lvl>
+    <w:lvl w:ilvl="3" w:tentative="1">
+      <w:start w:val="1"/>
+      <w:numFmt w:val="bullet"/>
+      <w:lvlText w:val=""/>
+      <w:lvlJc w:val="left"/>
+      <w:pPr>
+        <w:tabs>
+          <w:tab w:val="num" w:pos="2880"/>
+        </w:tabs>
+        <w:ind w:left="2880" w:hanging="360"/>
+      </w:pPr>
+      <w:rPr>
+        <w:rFonts w:ascii="Wingdings" w:hAnsi="Wingdings" w:hint="default"/>
+        <w:sz w:val="20"/>
+      </w:rPr>
+    </w:lvl>
+    <w:lvl w:ilvl="4" w:tentative="1">
+      <w:start w:val="1"/>
+      <w:numFmt w:val="bullet"/>
+      <w:lvlText w:val=""/>
+      <w:lvlJc w:val="left"/>
+      <w:pPr>
+        <w:tabs>
+          <w:tab w:val="num" w:pos="3600"/>
+        </w:tabs>
+        <w:ind w:left="3600" w:hanging="360"/>
+      </w:pPr>
+      <w:rPr>
+        <w:rFonts w:ascii="Wingdings" w:hAnsi="Wingdings" w:hint="default"/>
+        <w:sz w:val="20"/>
+      </w:rPr>
+    </w:lvl>
+    <w:lvl w:ilvl="5" w:tentative="1">
+      <w:start w:val="1"/>
+      <w:numFmt w:val="bullet"/>
+      <w:lvlText w:val=""/>
+      <w:lvlJc w:val="left"/>
+      <w:pPr>
+        <w:tabs>
+          <w:tab w:val="num" w:pos="4320"/>
+        </w:tabs>
+        <w:ind w:left="4320" w:hanging="360"/>
+      </w:pPr>
+      <w:rPr>
+        <w:rFonts w:ascii="Wingdings" w:hAnsi="Wingdings" w:hint="default"/>
+        <w:sz w:val="20"/>
+      </w:rPr>
+    </w:lvl>
+    <w:lvl w:ilvl="6" w:tentative="1">
+      <w:start w:val="1"/>
+      <w:numFmt w:val="bullet"/>
+      <w:lvlText w:val=""/>
+      <w:lvlJc w:val="left"/>
+      <w:pPr>
+        <w:tabs>
+          <w:tab w:val="num" w:pos="5040"/>
+        </w:tabs>
+        <w:ind w:left="5040" w:hanging="360"/>
+      </w:pPr>
+      <w:rPr>
+        <w:rFonts w:ascii="Wingdings" w:hAnsi="Wingdings" w:hint="default"/>
+        <w:sz w:val="20"/>
+      </w:rPr>
+    </w:lvl>
+    <w:lvl w:ilvl="7" w:tentative="1">
+      <w:start w:val="1"/>
+      <w:numFmt w:val="bullet"/>
+      <w:lvlText w:val=""/>
+      <w:lvlJc w:val="left"/>
+      <w:pPr>
+        <w:tabs>
+          <w:tab w:val="num" w:pos="5760"/>
+        </w:tabs>
+        <w:ind w:left="5760" w:hanging="360"/>
+      </w:pPr>
+      <w:rPr>
+        <w:rFonts w:ascii="Wingdings" w:hAnsi="Wingdings" w:hint="default"/>
+        <w:sz w:val="20"/>
+      </w:rPr>
+    </w:lvl>
+    <w:lvl w:ilvl="8" w:tentative="1">
+      <w:start w:val="1"/>
+      <w:numFmt w:val="bullet"/>
+      <w:lvlText w:val=""/>
+      <w:lvlJc w:val="left"/>
+      <w:pPr>
+        <w:tabs>
+          <w:tab w:val="num" w:pos="6480"/>
+        </w:tabs>
+        <w:ind w:left="6480" w:hanging="360"/>
+      </w:pPr>
+      <w:rPr>
+        <w:rFonts w:ascii="Wingdings" w:hAnsi="Wingdings" w:hint="default"/>
+        <w:sz w:val="20"/>
+      </w:rPr>
+    </w:lvl>
+  </w:abstractNum>
+  <w:abstractNum w:abstractNumId="25" w15:restartNumberingAfterBreak="0">
     <w:nsid w:val="45603EA7"/>
     <w:multiLevelType w:val="multilevel"/>
     <w:tmpl w:val="B6B28380"/>
@@ -6418,7 +8000,156 @@
       </w:rPr>
     </w:lvl>
   </w:abstractNum>
-  <w:abstractNum w:abstractNumId="22" w15:restartNumberingAfterBreak="0">
+  <w:abstractNum w:abstractNumId="26" w15:restartNumberingAfterBreak="0">
+    <w:nsid w:val="470258BA"/>
+    <w:multiLevelType w:val="multilevel"/>
+    <w:tmpl w:val="36FCE2C8"/>
+    <w:lvl w:ilvl="0">
+      <w:start w:val="1"/>
+      <w:numFmt w:val="bullet"/>
+      <w:lvlText w:val=""/>
+      <w:lvlJc w:val="left"/>
+      <w:pPr>
+        <w:tabs>
+          <w:tab w:val="num" w:pos="720"/>
+        </w:tabs>
+        <w:ind w:left="720" w:hanging="360"/>
+      </w:pPr>
+      <w:rPr>
+        <w:rFonts w:ascii="Symbol" w:hAnsi="Symbol" w:hint="default"/>
+        <w:sz w:val="20"/>
+      </w:rPr>
+    </w:lvl>
+    <w:lvl w:ilvl="1" w:tentative="1">
+      <w:start w:val="1"/>
+      <w:numFmt w:val="bullet"/>
+      <w:lvlText w:val="o"/>
+      <w:lvlJc w:val="left"/>
+      <w:pPr>
+        <w:tabs>
+          <w:tab w:val="num" w:pos="1440"/>
+        </w:tabs>
+        <w:ind w:left="1440" w:hanging="360"/>
+      </w:pPr>
+      <w:rPr>
+        <w:rFonts w:ascii="Courier New" w:hAnsi="Courier New" w:hint="default"/>
+        <w:sz w:val="20"/>
+      </w:rPr>
+    </w:lvl>
+    <w:lvl w:ilvl="2" w:tentative="1">
+      <w:start w:val="1"/>
+      <w:numFmt w:val="bullet"/>
+      <w:lvlText w:val=""/>
+      <w:lvlJc w:val="left"/>
+      <w:pPr>
+        <w:tabs>
+          <w:tab w:val="num" w:pos="2160"/>
+        </w:tabs>
+        <w:ind w:left="2160" w:hanging="360"/>
+      </w:pPr>
+      <w:rPr>
+        <w:rFonts w:ascii="Wingdings" w:hAnsi="Wingdings" w:hint="default"/>
+        <w:sz w:val="20"/>
+      </w:rPr>
+    </w:lvl>
+    <w:lvl w:ilvl="3" w:tentative="1">
+      <w:start w:val="1"/>
+      <w:numFmt w:val="bullet"/>
+      <w:lvlText w:val=""/>
+      <w:lvlJc w:val="left"/>
+      <w:pPr>
+        <w:tabs>
+          <w:tab w:val="num" w:pos="2880"/>
+        </w:tabs>
+        <w:ind w:left="2880" w:hanging="360"/>
+      </w:pPr>
+      <w:rPr>
+        <w:rFonts w:ascii="Wingdings" w:hAnsi="Wingdings" w:hint="default"/>
+        <w:sz w:val="20"/>
+      </w:rPr>
+    </w:lvl>
+    <w:lvl w:ilvl="4" w:tentative="1">
+      <w:start w:val="1"/>
+      <w:numFmt w:val="bullet"/>
+      <w:lvlText w:val=""/>
+      <w:lvlJc w:val="left"/>
+      <w:pPr>
+        <w:tabs>
+          <w:tab w:val="num" w:pos="3600"/>
+        </w:tabs>
+        <w:ind w:left="3600" w:hanging="360"/>
+      </w:pPr>
+      <w:rPr>
+        <w:rFonts w:ascii="Wingdings" w:hAnsi="Wingdings" w:hint="default"/>
+        <w:sz w:val="20"/>
+      </w:rPr>
+    </w:lvl>
+    <w:lvl w:ilvl="5" w:tentative="1">
+      <w:start w:val="1"/>
+      <w:numFmt w:val="bullet"/>
+      <w:lvlText w:val=""/>
+      <w:lvlJc w:val="left"/>
+      <w:pPr>
+        <w:tabs>
+          <w:tab w:val="num" w:pos="4320"/>
+        </w:tabs>
+        <w:ind w:left="4320" w:hanging="360"/>
+      </w:pPr>
+      <w:rPr>
+        <w:rFonts w:ascii="Wingdings" w:hAnsi="Wingdings" w:hint="default"/>
+        <w:sz w:val="20"/>
+      </w:rPr>
+    </w:lvl>
+    <w:lvl w:ilvl="6" w:tentative="1">
+      <w:start w:val="1"/>
+      <w:numFmt w:val="bullet"/>
+      <w:lvlText w:val=""/>
+      <w:lvlJc w:val="left"/>
+      <w:pPr>
+        <w:tabs>
+          <w:tab w:val="num" w:pos="5040"/>
+        </w:tabs>
+        <w:ind w:left="5040" w:hanging="360"/>
+      </w:pPr>
+      <w:rPr>
+        <w:rFonts w:ascii="Wingdings" w:hAnsi="Wingdings" w:hint="default"/>
+        <w:sz w:val="20"/>
+      </w:rPr>
+    </w:lvl>
+    <w:lvl w:ilvl="7" w:tentative="1">
+      <w:start w:val="1"/>
+      <w:numFmt w:val="bullet"/>
+      <w:lvlText w:val=""/>
+      <w:lvlJc w:val="left"/>
+      <w:pPr>
+        <w:tabs>
+          <w:tab w:val="num" w:pos="5760"/>
+        </w:tabs>
+        <w:ind w:left="5760" w:hanging="360"/>
+      </w:pPr>
+      <w:rPr>
+        <w:rFonts w:ascii="Wingdings" w:hAnsi="Wingdings" w:hint="default"/>
+        <w:sz w:val="20"/>
+      </w:rPr>
+    </w:lvl>
+    <w:lvl w:ilvl="8" w:tentative="1">
+      <w:start w:val="1"/>
+      <w:numFmt w:val="bullet"/>
+      <w:lvlText w:val=""/>
+      <w:lvlJc w:val="left"/>
+      <w:pPr>
+        <w:tabs>
+          <w:tab w:val="num" w:pos="6480"/>
+        </w:tabs>
+        <w:ind w:left="6480" w:hanging="360"/>
+      </w:pPr>
+      <w:rPr>
+        <w:rFonts w:ascii="Wingdings" w:hAnsi="Wingdings" w:hint="default"/>
+        <w:sz w:val="20"/>
+      </w:rPr>
+    </w:lvl>
+  </w:abstractNum>
+  <w:abstractNum w:abstractNumId="27" w15:restartNumberingAfterBreak="0">
     <w:nsid w:val="4DD94D0D"/>
     <w:multiLevelType w:val="multilevel"/>
     <w:tmpl w:val="4A38C5BE"/>
@@ -6567,7 +8298,7 @@
       </w:rPr>
     </w:lvl>
   </w:abstractNum>
-  <w:abstractNum w:abstractNumId="23" w15:restartNumberingAfterBreak="0">
+  <w:abstractNum w:abstractNumId="28" w15:restartNumberingAfterBreak="0">
     <w:nsid w:val="54C41E78"/>
     <w:multiLevelType w:val="multilevel"/>
     <w:tmpl w:val="30128672"/>
@@ -6716,7 +8447,7 @@
       </w:rPr>
     </w:lvl>
   </w:abstractNum>
-  <w:abstractNum w:abstractNumId="24" w15:restartNumberingAfterBreak="0">
+  <w:abstractNum w:abstractNumId="29" w15:restartNumberingAfterBreak="0">
     <w:nsid w:val="57257264"/>
     <w:multiLevelType w:val="multilevel"/>
     <w:tmpl w:val="547C89D4"/>
@@ -6865,7 +8596,7 @@
       </w:rPr>
     </w:lvl>
   </w:abstractNum>
-  <w:abstractNum w:abstractNumId="25" w15:restartNumberingAfterBreak="0">
+  <w:abstractNum w:abstractNumId="30" w15:restartNumberingAfterBreak="0">
     <w:nsid w:val="5CB0061D"/>
     <w:multiLevelType w:val="multilevel"/>
     <w:tmpl w:val="932ED4D6"/>
@@ -7014,7 +8745,156 @@
       </w:rPr>
     </w:lvl>
   </w:abstractNum>
-  <w:abstractNum w:abstractNumId="26" w15:restartNumberingAfterBreak="0">
+  <w:abstractNum w:abstractNumId="31" w15:restartNumberingAfterBreak="0">
+    <w:nsid w:val="62662B7C"/>
+    <w:multiLevelType w:val="multilevel"/>
+    <w:tmpl w:val="DCAC3AA8"/>
+    <w:lvl w:ilvl="0">
+      <w:start w:val="1"/>
+      <w:numFmt w:val="bullet"/>
+      <w:lvlText w:val=""/>
+      <w:lvlJc w:val="left"/>
+      <w:pPr>
+        <w:tabs>
+          <w:tab w:val="num" w:pos="720"/>
+        </w:tabs>
+        <w:ind w:left="720" w:hanging="360"/>
+      </w:pPr>
+      <w:rPr>
+        <w:rFonts w:ascii="Symbol" w:hAnsi="Symbol" w:hint="default"/>
+        <w:sz w:val="20"/>
+      </w:rPr>
+    </w:lvl>
+    <w:lvl w:ilvl="1" w:tentative="1">
+      <w:start w:val="1"/>
+      <w:numFmt w:val="bullet"/>
+      <w:lvlText w:val="o"/>
+      <w:lvlJc w:val="left"/>
+      <w:pPr>
+        <w:tabs>
+          <w:tab w:val="num" w:pos="1440"/>
+        </w:tabs>
+        <w:ind w:left="1440" w:hanging="360"/>
+      </w:pPr>
+      <w:rPr>
+        <w:rFonts w:ascii="Courier New" w:hAnsi="Courier New" w:hint="default"/>
+        <w:sz w:val="20"/>
+      </w:rPr>
+    </w:lvl>
+    <w:lvl w:ilvl="2" w:tentative="1">
+      <w:start w:val="1"/>
+      <w:numFmt w:val="bullet"/>
+      <w:lvlText w:val=""/>
+      <w:lvlJc w:val="left"/>
+      <w:pPr>
+        <w:tabs>
+          <w:tab w:val="num" w:pos="2160"/>
+        </w:tabs>
+        <w:ind w:left="2160" w:hanging="360"/>
+      </w:pPr>
+      <w:rPr>
+        <w:rFonts w:ascii="Wingdings" w:hAnsi="Wingdings" w:hint="default"/>
+        <w:sz w:val="20"/>
+      </w:rPr>
+    </w:lvl>
+    <w:lvl w:ilvl="3" w:tentative="1">
+      <w:start w:val="1"/>
+      <w:numFmt w:val="bullet"/>
+      <w:lvlText w:val=""/>
+      <w:lvlJc w:val="left"/>
+      <w:pPr>
+        <w:tabs>
+          <w:tab w:val="num" w:pos="2880"/>
+        </w:tabs>
+        <w:ind w:left="2880" w:hanging="360"/>
+      </w:pPr>
+      <w:rPr>
+        <w:rFonts w:ascii="Wingdings" w:hAnsi="Wingdings" w:hint="default"/>
+        <w:sz w:val="20"/>
+      </w:rPr>
+    </w:lvl>
+    <w:lvl w:ilvl="4" w:tentative="1">
+      <w:start w:val="1"/>
+      <w:numFmt w:val="bullet"/>
+      <w:lvlText w:val=""/>
+      <w:lvlJc w:val="left"/>
+      <w:pPr>
+        <w:tabs>
+          <w:tab w:val="num" w:pos="3600"/>
+        </w:tabs>
+        <w:ind w:left="3600" w:hanging="360"/>
+      </w:pPr>
+      <w:rPr>
+        <w:rFonts w:ascii="Wingdings" w:hAnsi="Wingdings" w:hint="default"/>
+        <w:sz w:val="20"/>
+      </w:rPr>
+    </w:lvl>
+    <w:lvl w:ilvl="5" w:tentative="1">
+      <w:start w:val="1"/>
+      <w:numFmt w:val="bullet"/>
+      <w:lvlText w:val=""/>
+      <w:lvlJc w:val="left"/>
+      <w:pPr>
+        <w:tabs>
+          <w:tab w:val="num" w:pos="4320"/>
+        </w:tabs>
+        <w:ind w:left="4320" w:hanging="360"/>
+      </w:pPr>
+      <w:rPr>
+        <w:rFonts w:ascii="Wingdings" w:hAnsi="Wingdings" w:hint="default"/>
+        <w:sz w:val="20"/>
+      </w:rPr>
+    </w:lvl>
+    <w:lvl w:ilvl="6" w:tentative="1">
+      <w:start w:val="1"/>
+      <w:numFmt w:val="bullet"/>
+      <w:lvlText w:val=""/>
+      <w:lvlJc w:val="left"/>
+      <w:pPr>
+        <w:tabs>
+          <w:tab w:val="num" w:pos="5040"/>
+        </w:tabs>
+        <w:ind w:left="5040" w:hanging="360"/>
+      </w:pPr>
+      <w:rPr>
+        <w:rFonts w:ascii="Wingdings" w:hAnsi="Wingdings" w:hint="default"/>
+        <w:sz w:val="20"/>
+      </w:rPr>
+    </w:lvl>
+    <w:lvl w:ilvl="7" w:tentative="1">
+      <w:start w:val="1"/>
+      <w:numFmt w:val="bullet"/>
+      <w:lvlText w:val=""/>
+      <w:lvlJc w:val="left"/>
+      <w:pPr>
+        <w:tabs>
+          <w:tab w:val="num" w:pos="5760"/>
+        </w:tabs>
+        <w:ind w:left="5760" w:hanging="360"/>
+      </w:pPr>
+      <w:rPr>
+        <w:rFonts w:ascii="Wingdings" w:hAnsi="Wingdings" w:hint="default"/>
+        <w:sz w:val="20"/>
+      </w:rPr>
+    </w:lvl>
+    <w:lvl w:ilvl="8" w:tentative="1">
+      <w:start w:val="1"/>
+      <w:numFmt w:val="bullet"/>
+      <w:lvlText w:val=""/>
+      <w:lvlJc w:val="left"/>
+      <w:pPr>
+        <w:tabs>
+          <w:tab w:val="num" w:pos="6480"/>
+        </w:tabs>
+        <w:ind w:left="6480" w:hanging="360"/>
+      </w:pPr>
+      <w:rPr>
+        <w:rFonts w:ascii="Wingdings" w:hAnsi="Wingdings" w:hint="default"/>
+        <w:sz w:val="20"/>
+      </w:rPr>
+    </w:lvl>
+  </w:abstractNum>
+  <w:abstractNum w:abstractNumId="32" w15:restartNumberingAfterBreak="0">
     <w:nsid w:val="670572FA"/>
     <w:multiLevelType w:val="multilevel"/>
     <w:tmpl w:val="727C5FF0"/>
@@ -7163,7 +9043,120 @@
       </w:rPr>
     </w:lvl>
   </w:abstractNum>
-  <w:abstractNum w:abstractNumId="27" w15:restartNumberingAfterBreak="0">
+  <w:abstractNum w:abstractNumId="33" w15:restartNumberingAfterBreak="0">
+    <w:nsid w:val="6C926555"/>
+    <w:multiLevelType w:val="multilevel"/>
+    <w:tmpl w:val="76CE4870"/>
+    <w:lvl w:ilvl="0">
+      <w:start w:val="1"/>
+      <w:numFmt w:val="decimal"/>
+      <w:lvlText w:val="%1."/>
+      <w:lvlJc w:val="left"/>
+      <w:pPr>
+        <w:tabs>
+          <w:tab w:val="num" w:pos="720"/>
+        </w:tabs>
+        <w:ind w:left="720" w:hanging="360"/>
+      </w:pPr>
+    </w:lvl>
+    <w:lvl w:ilvl="1" w:tentative="1">
+      <w:start w:val="1"/>
+      <w:numFmt w:val="decimal"/>
+      <w:lvlText w:val="%2."/>
+      <w:lvlJc w:val="left"/>
+      <w:pPr>
+        <w:tabs>
+          <w:tab w:val="num" w:pos="1440"/>
+        </w:tabs>
+        <w:ind w:left="1440" w:hanging="360"/>
+      </w:pPr>
+    </w:lvl>
+    <w:lvl w:ilvl="2" w:tentative="1">
+      <w:start w:val="1"/>
+      <w:numFmt w:val="decimal"/>
+      <w:lvlText w:val="%3."/>
+      <w:lvlJc w:val="left"/>
+      <w:pPr>
+        <w:tabs>
+          <w:tab w:val="num" w:pos="2160"/>
+        </w:tabs>
+        <w:ind w:left="2160" w:hanging="360"/>
+      </w:pPr>
+    </w:lvl>
+    <w:lvl w:ilvl="3" w:tentative="1">
+      <w:start w:val="1"/>
+      <w:numFmt w:val="decimal"/>
+      <w:lvlText w:val="%4."/>
+      <w:lvlJc w:val="left"/>
+      <w:pPr>
+        <w:tabs>
+          <w:tab w:val="num" w:pos="2880"/>
+        </w:tabs>
+        <w:ind w:left="2880" w:hanging="360"/>
+      </w:pPr>
+    </w:lvl>
+    <w:lvl w:ilvl="4" w:tentative="1">
+      <w:start w:val="1"/>
+      <w:numFmt w:val="decimal"/>
+      <w:lvlText w:val="%5."/>
+      <w:lvlJc w:val="left"/>
+      <w:pPr>
+        <w:tabs>
+          <w:tab w:val="num" w:pos="3600"/>
+        </w:tabs>
+        <w:ind w:left="3600" w:hanging="360"/>
+      </w:pPr>
+    </w:lvl>
+    <w:lvl w:ilvl="5" w:tentative="1">
+      <w:start w:val="1"/>
+      <w:numFmt w:val="decimal"/>
+      <w:lvlText w:val="%6."/>
+      <w:lvlJc w:val="left"/>
+      <w:pPr>
+        <w:tabs>
+          <w:tab w:val="num" w:pos="4320"/>
+        </w:tabs>
+        <w:ind w:left="4320" w:hanging="360"/>
+      </w:pPr>
+    </w:lvl>
+    <w:lvl w:ilvl="6" w:tentative="1">
+      <w:start w:val="1"/>
+      <w:numFmt w:val="decimal"/>
+      <w:lvlText w:val="%7."/>
+      <w:lvlJc w:val="left"/>
+      <w:pPr>
+        <w:tabs>
+          <w:tab w:val="num" w:pos="5040"/>
+        </w:tabs>
+        <w:ind w:left="5040" w:hanging="360"/>
+      </w:pPr>
+    </w:lvl>
+    <w:lvl w:ilvl="7" w:tentative="1">
+      <w:start w:val="1"/>
+      <w:numFmt w:val="decimal"/>
+      <w:lvlText w:val="%8."/>
+      <w:lvlJc w:val="left"/>
+      <w:pPr>
+        <w:tabs>
+          <w:tab w:val="num" w:pos="5760"/>
+        </w:tabs>
+        <w:ind w:left="5760" w:hanging="360"/>
+      </w:pPr>
+    </w:lvl>
+    <w:lvl w:ilvl="8" w:tentative="1">
+      <w:start w:val="1"/>
+      <w:numFmt w:val="decimal"/>
+      <w:lvlText w:val="%9."/>
+      <w:lvlJc w:val="left"/>
+      <w:pPr>
+        <w:tabs>
+          <w:tab w:val="num" w:pos="6480"/>
+        </w:tabs>
+        <w:ind w:left="6480" w:hanging="360"/>
+      </w:pPr>
+    </w:lvl>
+  </w:abstractNum>
+  <w:abstractNum w:abstractNumId="34" w15:restartNumberingAfterBreak="0">
     <w:nsid w:val="73B37B10"/>
     <w:multiLevelType w:val="multilevel"/>
     <w:tmpl w:val="C39A8576"/>
@@ -7312,7 +9305,7 @@
       </w:rPr>
     </w:lvl>
   </w:abstractNum>
-  <w:abstractNum w:abstractNumId="28" w15:restartNumberingAfterBreak="0">
+  <w:abstractNum w:abstractNumId="35" w15:restartNumberingAfterBreak="0">
     <w:nsid w:val="77802EF4"/>
     <w:multiLevelType w:val="multilevel"/>
     <w:tmpl w:val="1130D6DC"/>
@@ -7461,7 +9454,7 @@
       </w:rPr>
     </w:lvl>
   </w:abstractNum>
-  <w:abstractNum w:abstractNumId="29" w15:restartNumberingAfterBreak="0">
+  <w:abstractNum w:abstractNumId="36" w15:restartNumberingAfterBreak="0">
     <w:nsid w:val="77BE7FEE"/>
     <w:multiLevelType w:val="multilevel"/>
     <w:tmpl w:val="5512E5F6"/>
@@ -7610,7 +9603,7 @@
       </w:rPr>
     </w:lvl>
   </w:abstractNum>
-  <w:abstractNum w:abstractNumId="30" w15:restartNumberingAfterBreak="0">
+  <w:abstractNum w:abstractNumId="37" w15:restartNumberingAfterBreak="0">
     <w:nsid w:val="7D3A6581"/>
     <w:multiLevelType w:val="multilevel"/>
     <w:tmpl w:val="7F149FDC"/>
@@ -7759,7 +9752,7 @@
       </w:rPr>
     </w:lvl>
   </w:abstractNum>
-  <w:abstractNum w:abstractNumId="31" w15:restartNumberingAfterBreak="0">
+  <w:abstractNum w:abstractNumId="38" w15:restartNumberingAfterBreak="0">
     <w:nsid w:val="7D6569C6"/>
     <w:multiLevelType w:val="multilevel"/>
     <w:tmpl w:val="17D21A70"/>
@@ -7908,7 +9901,7 @@
       </w:rPr>
     </w:lvl>
   </w:abstractNum>
-  <w:abstractNum w:abstractNumId="32" w15:restartNumberingAfterBreak="0">
+  <w:abstractNum w:abstractNumId="39" w15:restartNumberingAfterBreak="0">
     <w:nsid w:val="7E3A3DF3"/>
     <w:multiLevelType w:val="multilevel"/>
     <w:tmpl w:val="863C25CC"/>
@@ -8057,7 +10050,7 @@
       </w:rPr>
     </w:lvl>
   </w:abstractNum>
-  <w:abstractNum w:abstractNumId="33" w15:restartNumberingAfterBreak="0">
+  <w:abstractNum w:abstractNumId="40" w15:restartNumberingAfterBreak="0">
     <w:nsid w:val="7E91556B"/>
     <w:multiLevelType w:val="multilevel"/>
     <w:tmpl w:val="6D8068BA"/>
@@ -8206,107 +10199,280 @@
       </w:rPr>
     </w:lvl>
   </w:abstractNum>
+  <w:abstractNum w:abstractNumId="41" w15:restartNumberingAfterBreak="0">
+    <w:nsid w:val="7F524159"/>
+    <w:multiLevelType w:val="multilevel"/>
+    <w:tmpl w:val="6114D036"/>
+    <w:lvl w:ilvl="0">
+      <w:start w:val="1"/>
+      <w:numFmt w:val="bullet"/>
+      <w:lvlText w:val=""/>
+      <w:lvlJc w:val="left"/>
+      <w:pPr>
+        <w:tabs>
+          <w:tab w:val="num" w:pos="720"/>
+        </w:tabs>
+        <w:ind w:left="720" w:hanging="360"/>
+      </w:pPr>
+      <w:rPr>
+        <w:rFonts w:ascii="Symbol" w:hAnsi="Symbol" w:hint="default"/>
+        <w:sz w:val="20"/>
+      </w:rPr>
+    </w:lvl>
+    <w:lvl w:ilvl="1" w:tentative="1">
+      <w:start w:val="1"/>
+      <w:numFmt w:val="bullet"/>
+      <w:lvlText w:val="o"/>
+      <w:lvlJc w:val="left"/>
+      <w:pPr>
+        <w:tabs>
+          <w:tab w:val="num" w:pos="1440"/>
+        </w:tabs>
+        <w:ind w:left="1440" w:hanging="360"/>
+      </w:pPr>
+      <w:rPr>
+        <w:rFonts w:ascii="Courier New" w:hAnsi="Courier New" w:hint="default"/>
+        <w:sz w:val="20"/>
+      </w:rPr>
+    </w:lvl>
+    <w:lvl w:ilvl="2" w:tentative="1">
+      <w:start w:val="1"/>
+      <w:numFmt w:val="bullet"/>
+      <w:lvlText w:val=""/>
+      <w:lvlJc w:val="left"/>
+      <w:pPr>
+        <w:tabs>
+          <w:tab w:val="num" w:pos="2160"/>
+        </w:tabs>
+        <w:ind w:left="2160" w:hanging="360"/>
+      </w:pPr>
+      <w:rPr>
+        <w:rFonts w:ascii="Wingdings" w:hAnsi="Wingdings" w:hint="default"/>
+        <w:sz w:val="20"/>
+      </w:rPr>
+    </w:lvl>
+    <w:lvl w:ilvl="3" w:tentative="1">
+      <w:start w:val="1"/>
+      <w:numFmt w:val="bullet"/>
+      <w:lvlText w:val=""/>
+      <w:lvlJc w:val="left"/>
+      <w:pPr>
+        <w:tabs>
+          <w:tab w:val="num" w:pos="2880"/>
+        </w:tabs>
+        <w:ind w:left="2880" w:hanging="360"/>
+      </w:pPr>
+      <w:rPr>
+        <w:rFonts w:ascii="Wingdings" w:hAnsi="Wingdings" w:hint="default"/>
+        <w:sz w:val="20"/>
+      </w:rPr>
+    </w:lvl>
+    <w:lvl w:ilvl="4" w:tentative="1">
+      <w:start w:val="1"/>
+      <w:numFmt w:val="bullet"/>
+      <w:lvlText w:val=""/>
+      <w:lvlJc w:val="left"/>
+      <w:pPr>
+        <w:tabs>
+          <w:tab w:val="num" w:pos="3600"/>
+        </w:tabs>
+        <w:ind w:left="3600" w:hanging="360"/>
+      </w:pPr>
+      <w:rPr>
+        <w:rFonts w:ascii="Wingdings" w:hAnsi="Wingdings" w:hint="default"/>
+        <w:sz w:val="20"/>
+      </w:rPr>
+    </w:lvl>
+    <w:lvl w:ilvl="5" w:tentative="1">
+      <w:start w:val="1"/>
+      <w:numFmt w:val="bullet"/>
+      <w:lvlText w:val=""/>
+      <w:lvlJc w:val="left"/>
+      <w:pPr>
+        <w:tabs>
+          <w:tab w:val="num" w:pos="4320"/>
+        </w:tabs>
+        <w:ind w:left="4320" w:hanging="360"/>
+      </w:pPr>
+      <w:rPr>
+        <w:rFonts w:ascii="Wingdings" w:hAnsi="Wingdings" w:hint="default"/>
+        <w:sz w:val="20"/>
+      </w:rPr>
+    </w:lvl>
+    <w:lvl w:ilvl="6" w:tentative="1">
+      <w:start w:val="1"/>
+      <w:numFmt w:val="bullet"/>
+      <w:lvlText w:val=""/>
+      <w:lvlJc w:val="left"/>
+      <w:pPr>
+        <w:tabs>
+          <w:tab w:val="num" w:pos="5040"/>
+        </w:tabs>
+        <w:ind w:left="5040" w:hanging="360"/>
+      </w:pPr>
+      <w:rPr>
+        <w:rFonts w:ascii="Wingdings" w:hAnsi="Wingdings" w:hint="default"/>
+        <w:sz w:val="20"/>
+      </w:rPr>
+    </w:lvl>
+    <w:lvl w:ilvl="7" w:tentative="1">
+      <w:start w:val="1"/>
+      <w:numFmt w:val="bullet"/>
+      <w:lvlText w:val=""/>
+      <w:lvlJc w:val="left"/>
+      <w:pPr>
+        <w:tabs>
+          <w:tab w:val="num" w:pos="5760"/>
+        </w:tabs>
+        <w:ind w:left="5760" w:hanging="360"/>
+      </w:pPr>
+      <w:rPr>
+        <w:rFonts w:ascii="Wingdings" w:hAnsi="Wingdings" w:hint="default"/>
+        <w:sz w:val="20"/>
+      </w:rPr>
+    </w:lvl>
+    <w:lvl w:ilvl="8" w:tentative="1">
+      <w:start w:val="1"/>
+      <w:numFmt w:val="bullet"/>
+      <w:lvlText w:val=""/>
+      <w:lvlJc w:val="left"/>
+      <w:pPr>
+        <w:tabs>
+          <w:tab w:val="num" w:pos="6480"/>
+        </w:tabs>
+        <w:ind w:left="6480" w:hanging="360"/>
+      </w:pPr>
+      <w:rPr>
+        <w:rFonts w:ascii="Wingdings" w:hAnsi="Wingdings" w:hint="default"/>
+        <w:sz w:val="20"/>
+      </w:rPr>
+    </w:lvl>
+  </w:abstractNum>
   <w:num w:numId="1" w16cid:durableId="1428769187">
+    <w:abstractNumId w:val="27"/>
+  </w:num>
+  <w:num w:numId="2" w16cid:durableId="1058431092">
+    <w:abstractNumId w:val="9"/>
+  </w:num>
+  <w:num w:numId="3" w16cid:durableId="647438391">
+    <w:abstractNumId w:val="37"/>
+  </w:num>
+  <w:num w:numId="4" w16cid:durableId="1967658658">
+    <w:abstractNumId w:val="2"/>
+  </w:num>
+  <w:num w:numId="5" w16cid:durableId="1553349275">
+    <w:abstractNumId w:val="38"/>
+  </w:num>
+  <w:num w:numId="6" w16cid:durableId="659964017">
+    <w:abstractNumId w:val="8"/>
+  </w:num>
+  <w:num w:numId="7" w16cid:durableId="456417489">
+    <w:abstractNumId w:val="40"/>
+  </w:num>
+  <w:num w:numId="8" w16cid:durableId="697662370">
+    <w:abstractNumId w:val="39"/>
+  </w:num>
+  <w:num w:numId="9" w16cid:durableId="288710085">
+    <w:abstractNumId w:val="29"/>
+  </w:num>
+  <w:num w:numId="10" w16cid:durableId="967511595">
+    <w:abstractNumId w:val="14"/>
+  </w:num>
+  <w:num w:numId="11" w16cid:durableId="567032258">
+    <w:abstractNumId w:val="13"/>
+  </w:num>
+  <w:num w:numId="12" w16cid:durableId="2141192231">
+    <w:abstractNumId w:val="23"/>
+  </w:num>
+  <w:num w:numId="13" w16cid:durableId="915824142">
+    <w:abstractNumId w:val="35"/>
+  </w:num>
+  <w:num w:numId="14" w16cid:durableId="1509518219">
+    <w:abstractNumId w:val="36"/>
+  </w:num>
+  <w:num w:numId="15" w16cid:durableId="890075316">
+    <w:abstractNumId w:val="5"/>
+  </w:num>
+  <w:num w:numId="16" w16cid:durableId="607349181">
+    <w:abstractNumId w:val="28"/>
+  </w:num>
+  <w:num w:numId="17" w16cid:durableId="1797288763">
+    <w:abstractNumId w:val="21"/>
+  </w:num>
+  <w:num w:numId="18" w16cid:durableId="1570656983">
+    <w:abstractNumId w:val="30"/>
+  </w:num>
+  <w:num w:numId="19" w16cid:durableId="1839803774">
+    <w:abstractNumId w:val="19"/>
+  </w:num>
+  <w:num w:numId="20" w16cid:durableId="1244335179">
+    <w:abstractNumId w:val="34"/>
+  </w:num>
+  <w:num w:numId="21" w16cid:durableId="214126484">
+    <w:abstractNumId w:val="17"/>
+  </w:num>
+  <w:num w:numId="22" w16cid:durableId="1576087904">
+    <w:abstractNumId w:val="7"/>
+  </w:num>
+  <w:num w:numId="23" w16cid:durableId="1905751709">
+    <w:abstractNumId w:val="32"/>
+  </w:num>
+  <w:num w:numId="24" w16cid:durableId="1722316961">
+    <w:abstractNumId w:val="16"/>
+  </w:num>
+  <w:num w:numId="25" w16cid:durableId="569192834">
+    <w:abstractNumId w:val="25"/>
+  </w:num>
+  <w:num w:numId="26" w16cid:durableId="247732860">
+    <w:abstractNumId w:val="4"/>
+  </w:num>
+  <w:num w:numId="27" w16cid:durableId="1148546905">
+    <w:abstractNumId w:val="18"/>
+  </w:num>
+  <w:num w:numId="28" w16cid:durableId="1898275227">
+    <w:abstractNumId w:val="20"/>
+  </w:num>
+  <w:num w:numId="29" w16cid:durableId="714306995">
     <w:abstractNumId w:val="22"/>
   </w:num>
-  <w:num w:numId="2" w16cid:durableId="1058431092">
-    <w:abstractNumId w:val="7"/>
+  <w:num w:numId="30" w16cid:durableId="1745450499">
+    <w:abstractNumId w:val="10"/>
   </w:num>
-  <w:num w:numId="3" w16cid:durableId="647438391">
-    <w:abstractNumId w:val="30"/>
+  <w:num w:numId="31" w16cid:durableId="271136884">
+    <w:abstractNumId w:val="11"/>
   </w:num>
-  <w:num w:numId="4" w16cid:durableId="1967658658">
+  <w:num w:numId="32" w16cid:durableId="1799450331">
+    <w:abstractNumId w:val="6"/>
+  </w:num>
+  <w:num w:numId="33" w16cid:durableId="759445108">
+    <w:abstractNumId w:val="12"/>
+  </w:num>
+  <w:num w:numId="34" w16cid:durableId="1050836042">
+    <w:abstractNumId w:val="3"/>
+  </w:num>
+  <w:num w:numId="35" w16cid:durableId="451704882">
+    <w:abstractNumId w:val="41"/>
+  </w:num>
+  <w:num w:numId="36" w16cid:durableId="1212379271">
+    <w:abstractNumId w:val="31"/>
+  </w:num>
+  <w:num w:numId="37" w16cid:durableId="1709842649">
+    <w:abstractNumId w:val="26"/>
+  </w:num>
+  <w:num w:numId="38" w16cid:durableId="874930100">
+    <w:abstractNumId w:val="33"/>
+  </w:num>
+  <w:num w:numId="39" w16cid:durableId="1449273476">
+    <w:abstractNumId w:val="1"/>
+  </w:num>
+  <w:num w:numId="40" w16cid:durableId="1241409580">
     <w:abstractNumId w:val="0"/>
   </w:num>
-  <w:num w:numId="5" w16cid:durableId="1553349275">
-    <w:abstractNumId w:val="31"/>
-  </w:num>
-  <w:num w:numId="6" w16cid:durableId="659964017">
-    <w:abstractNumId w:val="6"/>
-  </w:num>
-  <w:num w:numId="7" w16cid:durableId="456417489">
-    <w:abstractNumId w:val="33"/>
-  </w:num>
-  <w:num w:numId="8" w16cid:durableId="697662370">
-    <w:abstractNumId w:val="32"/>
-  </w:num>
-  <w:num w:numId="9" w16cid:durableId="288710085">
-    <w:abstractNumId w:val="24"/>
-  </w:num>
-  <w:num w:numId="10" w16cid:durableId="967511595">
-    <w:abstractNumId w:val="12"/>
-  </w:num>
-  <w:num w:numId="11" w16cid:durableId="567032258">
-    <w:abstractNumId w:val="11"/>
-  </w:num>
-  <w:num w:numId="12" w16cid:durableId="2141192231">
-    <w:abstractNumId w:val="20"/>
-  </w:num>
-  <w:num w:numId="13" w16cid:durableId="915824142">
-    <w:abstractNumId w:val="28"/>
-  </w:num>
-  <w:num w:numId="14" w16cid:durableId="1509518219">
-    <w:abstractNumId w:val="29"/>
-  </w:num>
-  <w:num w:numId="15" w16cid:durableId="890075316">
-    <w:abstractNumId w:val="3"/>
-  </w:num>
-  <w:num w:numId="16" w16cid:durableId="607349181">
-    <w:abstractNumId w:val="23"/>
-  </w:num>
-  <w:num w:numId="17" w16cid:durableId="1797288763">
-    <w:abstractNumId w:val="18"/>
-  </w:num>
-  <w:num w:numId="18" w16cid:durableId="1570656983">
-    <w:abstractNumId w:val="25"/>
-  </w:num>
-  <w:num w:numId="19" w16cid:durableId="1839803774">
-    <w:abstractNumId w:val="16"/>
-  </w:num>
-  <w:num w:numId="20" w16cid:durableId="1244335179">
-    <w:abstractNumId w:val="27"/>
-  </w:num>
-  <w:num w:numId="21" w16cid:durableId="214126484">
-    <w:abstractNumId w:val="14"/>
-  </w:num>
-  <w:num w:numId="22" w16cid:durableId="1576087904">
-    <w:abstractNumId w:val="5"/>
-  </w:num>
-  <w:num w:numId="23" w16cid:durableId="1905751709">
-    <w:abstractNumId w:val="26"/>
-  </w:num>
-  <w:num w:numId="24" w16cid:durableId="1722316961">
-    <w:abstractNumId w:val="13"/>
-  </w:num>
-  <w:num w:numId="25" w16cid:durableId="569192834">
-    <w:abstractNumId w:val="21"/>
-  </w:num>
-  <w:num w:numId="26" w16cid:durableId="247732860">
-    <w:abstractNumId w:val="2"/>
-  </w:num>
-  <w:num w:numId="27" w16cid:durableId="1148546905">
+  <w:num w:numId="41" w16cid:durableId="1093866805">
     <w:abstractNumId w:val="15"/>
   </w:num>
-  <w:num w:numId="28" w16cid:durableId="1898275227">
-    <w:abstractNumId w:val="17"/>
-  </w:num>
-  <w:num w:numId="29" w16cid:durableId="714306995">
-    <w:abstractNumId w:val="19"/>
-  </w:num>
-  <w:num w:numId="30" w16cid:durableId="1745450499">
-    <w:abstractNumId w:val="8"/>
-  </w:num>
-  <w:num w:numId="31" w16cid:durableId="271136884">
-    <w:abstractNumId w:val="9"/>
-  </w:num>
-  <w:num w:numId="32" w16cid:durableId="1799450331">
-    <w:abstractNumId w:val="4"/>
-  </w:num>
-  <w:num w:numId="33" w16cid:durableId="759445108">
-    <w:abstractNumId w:val="10"/>
-  </w:num>
-  <w:num w:numId="34" w16cid:durableId="1050836042">
-    <w:abstractNumId w:val="1"/>
+  <w:num w:numId="42" w16cid:durableId="1939486703">
+    <w:abstractNumId w:val="24"/>
   </w:num>
 </w:numbering>
 </file>
@@ -8917,7 +11083,6 @@
   <w:style w:type="character" w:default="1" w:styleId="DefaultParagraphFont">
     <w:name w:val="Default Paragraph Font"/>
     <w:uiPriority w:val="1"/>
-    <w:semiHidden/>
     <w:unhideWhenUsed/>
   </w:style>
   <w:style w:type="table" w:default="1" w:styleId="TableNormal">

</xml_diff>